<commit_message>
Correção do número de curtidas do MER
Não há necessidade de ter um atributo para guardar a  quantidade de curtidas nos comentários e nas notícias.
</commit_message>
<xml_diff>
--- a/docs/mer/mapeamento-economundi.docx
+++ b/docs/mer/mapeamento-economundi.docx
@@ -241,7 +241,7 @@
         <w:t>_i</w:t>
       </w:r>
       <w:r>
-        <w:t>magem, link, localidade, engajamento, quant_curtidas, quant_descurtidas)</w:t>
+        <w:t>magem, link, localidade, engajamento)</w:t>
       </w:r>
     </w:p>
     <w:p>
@@ -458,76 +458,769 @@
     <w:p>
       <w:pPr>
         <w:jc w:val="left"/>
-      </w:pPr>
-      <w:r>
-        <w:t>Dom(quant_curtidas) = integer</w:t>
-      </w:r>
-      <w:r>
-        <w:rPr>
-          <w:rFonts w:ascii="Montserrat SemiBold" w:hAnsi="Montserrat SemiBold"/>
-        </w:rPr>
+        <w:rPr>
+          <w:lang w:val="en-US"/>
+        </w:rPr>
+      </w:pPr>
+    </w:p>
+    <w:p>
+      <w:pPr>
+        <w:pStyle w:val="Ttulo1"/>
+        <w:jc w:val="left"/>
+      </w:pPr>
+      <w:r>
+        <w:t>COMENTARIO (</w:t>
+      </w:r>
+      <w:r>
+        <w:rPr>
+          <w:u w:val="single"/>
+        </w:rPr>
+        <w:t>id</w:t>
+      </w:r>
+      <w:r>
+        <w:t xml:space="preserve">, </w:t>
+      </w:r>
+      <w:r>
+        <w:t>data_hora</w:t>
+      </w:r>
+      <w:r>
+        <w:t xml:space="preserve">, conteudo, </w:t>
+      </w:r>
+      <w:r>
+        <w:rPr>
+          <w:color w:val="ED7D31" w:themeColor="accent2"/>
+          <w:u w:val="double"/>
+        </w:rPr>
+        <w:t>usu</w:t>
+      </w:r>
+      <w:r>
+        <w:rPr>
+          <w:color w:val="ED7D31" w:themeColor="accent2"/>
+          <w:u w:val="double"/>
+        </w:rPr>
+        <w:t>a</w:t>
+      </w:r>
+      <w:r>
+        <w:rPr>
+          <w:color w:val="ED7D31" w:themeColor="accent2"/>
+          <w:u w:val="double"/>
+        </w:rPr>
+        <w:t>rio_escritor_id(usuario)</w:t>
+      </w:r>
+      <w:r>
+        <w:rPr>
+          <w:u w:val="double"/>
+        </w:rPr>
+        <w:t>,</w:t>
+      </w:r>
+      <w:r>
         <w:t xml:space="preserve"> </w:t>
       </w:r>
       <w:r>
-        <w:t>DEFAULT (0)</w:t>
-      </w:r>
-      <w:r>
-        <w:rPr>
-          <w:rFonts w:ascii="Montserrat SemiBold" w:hAnsi="Montserrat SemiBold"/>
+        <w:rPr>
+          <w:color w:val="ED7D31" w:themeColor="accent2"/>
+        </w:rPr>
+        <w:t>usu</w:t>
+      </w:r>
+      <w:r>
+        <w:rPr>
+          <w:color w:val="ED7D31" w:themeColor="accent2"/>
+        </w:rPr>
+        <w:t>a</w:t>
+      </w:r>
+      <w:r>
+        <w:rPr>
+          <w:color w:val="ED7D31" w:themeColor="accent2"/>
+        </w:rPr>
+        <w:t>rio</w:t>
+      </w:r>
+      <w:r>
+        <w:rPr>
+          <w:color w:val="ED7D31" w:themeColor="accent2"/>
+        </w:rPr>
+        <w:t>_reacao</w:t>
+      </w:r>
+      <w:r>
+        <w:rPr>
+          <w:color w:val="ED7D31" w:themeColor="accent2"/>
+        </w:rPr>
+        <w:t>_id(usuario)</w:t>
+      </w:r>
+      <w:r>
+        <w:t xml:space="preserve">, </w:t>
+      </w:r>
+      <w:r>
+        <w:rPr>
+          <w:color w:val="ED7D31" w:themeColor="accent2"/>
+          <w:u w:val="double"/>
+        </w:rPr>
+        <w:t>noticia_id(noticia)</w:t>
+      </w:r>
+      <w:r>
+        <w:rPr>
+          <w:color w:val="ED7D31" w:themeColor="accent2"/>
+        </w:rPr>
+        <w:t xml:space="preserve">, </w:t>
+      </w:r>
+      <w:r>
+        <w:rPr>
+          <w:color w:val="ED7D31" w:themeColor="accent2"/>
+        </w:rPr>
+        <w:t>comentario</w:t>
+      </w:r>
+      <w:r>
+        <w:rPr>
+          <w:color w:val="ED7D31" w:themeColor="accent2"/>
+        </w:rPr>
+        <w:t>_pai_id(noticia)</w:t>
+      </w:r>
+      <w:r>
+        <w:t>)</w:t>
+      </w:r>
+    </w:p>
+    <w:p>
+      <w:pPr>
+        <w:rPr>
+          <w:rFonts w:ascii="Montserrat SemiBold" w:hAnsi="Montserrat SemiBold"/>
+          <w:lang w:val="en-US"/>
+        </w:rPr>
+      </w:pPr>
+      <w:r>
+        <w:rPr>
+          <w:rFonts w:ascii="Montserrat SemiBold" w:hAnsi="Montserrat SemiBold"/>
+          <w:lang w:val="en-US"/>
+        </w:rPr>
+        <w:t>PK(</w:t>
+      </w:r>
+      <w:r>
+        <w:rPr>
+          <w:rFonts w:ascii="Montserrat SemiBold" w:hAnsi="Montserrat SemiBold"/>
+          <w:lang w:val="en-US"/>
+        </w:rPr>
+        <w:t>id</w:t>
+      </w:r>
+      <w:r>
+        <w:rPr>
+          <w:rFonts w:ascii="Montserrat SemiBold" w:hAnsi="Montserrat SemiBold"/>
+          <w:lang w:val="en-US"/>
+        </w:rPr>
+        <w:t>)</w:t>
+      </w:r>
+    </w:p>
+    <w:p>
+      <w:pPr>
+        <w:rPr>
+          <w:rFonts w:ascii="Montserrat SemiBold" w:hAnsi="Montserrat SemiBold"/>
+          <w:lang w:val="en-US"/>
+        </w:rPr>
+      </w:pPr>
+      <w:r>
+        <w:rPr>
+          <w:rFonts w:ascii="Montserrat SemiBold" w:hAnsi="Montserrat SemiBold"/>
+          <w:lang w:val="en-US"/>
+        </w:rPr>
+        <w:t>UK(noticia_id, usuario_escritor_id)</w:t>
+      </w:r>
+    </w:p>
+    <w:p>
+      <w:pPr>
+        <w:rPr>
+          <w:rFonts w:ascii="Montserrat SemiBold" w:hAnsi="Montserrat SemiBold"/>
+          <w:lang w:val="en-US"/>
+        </w:rPr>
+      </w:pPr>
+      <w:r>
+        <w:rPr>
+          <w:lang w:val="en-US"/>
+        </w:rPr>
+        <w:t>Dom(id) = serial</w:t>
+      </w:r>
+    </w:p>
+    <w:p>
+      <w:pPr>
+        <w:rPr>
+          <w:lang w:val="en-US"/>
+        </w:rPr>
+      </w:pPr>
+      <w:r>
+        <w:rPr>
+          <w:lang w:val="en-US"/>
+        </w:rPr>
+        <w:t>Dom(data_hora) = timestamp without timezone NOT NULL</w:t>
+      </w:r>
+    </w:p>
+    <w:p>
+      <w:pPr>
+        <w:rPr>
+          <w:lang w:val="en-US"/>
+        </w:rPr>
+      </w:pPr>
+      <w:r>
+        <w:rPr>
+          <w:lang w:val="en-US"/>
+        </w:rPr>
+        <w:t xml:space="preserve">Dom(conteúdo) = </w:t>
+      </w:r>
+      <w:r>
+        <w:rPr>
+          <w:lang w:val="en-US"/>
+        </w:rPr>
+        <w:t>text</w:t>
+      </w:r>
+      <w:r>
+        <w:rPr>
+          <w:lang w:val="en-US"/>
+        </w:rPr>
+        <w:t xml:space="preserve"> NOT NULL</w:t>
+      </w:r>
+    </w:p>
+    <w:p>
+      <w:pPr>
+        <w:jc w:val="left"/>
+        <w:rPr>
+          <w:lang w:val="en-US"/>
+        </w:rPr>
+      </w:pPr>
+      <w:bookmarkStart w:id="0" w:name="_GoBack"/>
+      <w:bookmarkEnd w:id="0"/>
+      <w:r>
+        <w:rPr>
+          <w:lang w:val="en-US"/>
+        </w:rPr>
+        <w:t>Dom(usuario_escritor_id) = integer FK NOT NULL</w:t>
+      </w:r>
+    </w:p>
+    <w:p>
+      <w:pPr>
+        <w:jc w:val="left"/>
+        <w:rPr>
+          <w:lang w:val="en-US"/>
+        </w:rPr>
+      </w:pPr>
+      <w:r>
+        <w:rPr>
+          <w:lang w:val="en-US"/>
+        </w:rPr>
+        <w:t>Dom(usuario_reacao_id) = integer FK</w:t>
+      </w:r>
+    </w:p>
+    <w:p>
+      <w:pPr>
+        <w:jc w:val="left"/>
+        <w:rPr>
+          <w:lang w:val="en-US"/>
+        </w:rPr>
+      </w:pPr>
+      <w:r>
+        <w:rPr>
+          <w:lang w:val="en-US"/>
+        </w:rPr>
+        <w:t>Dom(noticia_id) = integer FK NOT NULL</w:t>
+      </w:r>
+    </w:p>
+    <w:p>
+      <w:pPr>
+        <w:jc w:val="left"/>
+      </w:pPr>
+      <w:r>
+        <w:t>Dom(comentário_pai_id) = integer FK</w:t>
+      </w:r>
+    </w:p>
+    <w:p>
+      <w:pPr>
+        <w:jc w:val="left"/>
+      </w:pPr>
+    </w:p>
+    <w:p>
+      <w:pPr>
+        <w:pStyle w:val="Ttulo1"/>
+        <w:jc w:val="left"/>
+      </w:pPr>
+      <w:r>
+        <w:lastRenderedPageBreak/>
+        <w:t>USUARIO_CURTE_NOTICIA (</w:t>
+      </w:r>
+      <w:r>
+        <w:rPr>
+          <w:u w:val="single"/>
+        </w:rPr>
+        <w:t>id</w:t>
+      </w:r>
+      <w:r>
+        <w:t xml:space="preserve">, </w:t>
+      </w:r>
+      <w:r>
+        <w:rPr>
+          <w:color w:val="ED7D31" w:themeColor="accent2"/>
+          <w:u w:val="double"/>
+        </w:rPr>
+        <w:t>usuario_id(usuario)</w:t>
+      </w:r>
+      <w:r>
+        <w:t xml:space="preserve">, </w:t>
+      </w:r>
+      <w:r>
+        <w:rPr>
+          <w:color w:val="ED7D31" w:themeColor="accent2"/>
+          <w:u w:val="double"/>
+        </w:rPr>
+        <w:t>noticia_id(noticia)</w:t>
+      </w:r>
+      <w:r>
+        <w:t>, tipo_curtida)</w:t>
+      </w:r>
+    </w:p>
+    <w:p>
+      <w:pPr>
+        <w:rPr>
+          <w:rFonts w:ascii="Montserrat SemiBold" w:hAnsi="Montserrat SemiBold"/>
+          <w:lang w:val="en-US"/>
+        </w:rPr>
+      </w:pPr>
+      <w:r>
+        <w:rPr>
+          <w:rFonts w:ascii="Montserrat SemiBold" w:hAnsi="Montserrat SemiBold"/>
+          <w:lang w:val="en-US"/>
+        </w:rPr>
+        <w:t>PK(id)</w:t>
+      </w:r>
+    </w:p>
+    <w:p>
+      <w:pPr>
+        <w:rPr>
+          <w:rFonts w:ascii="Montserrat SemiBold" w:hAnsi="Montserrat SemiBold"/>
+          <w:lang w:val="en-US"/>
+        </w:rPr>
+      </w:pPr>
+      <w:r>
+        <w:rPr>
+          <w:rFonts w:ascii="Montserrat SemiBold" w:hAnsi="Montserrat SemiBold"/>
+          <w:lang w:val="en-US"/>
+        </w:rPr>
+        <w:t>UK</w:t>
+      </w:r>
+      <w:r>
+        <w:rPr>
+          <w:rFonts w:ascii="Montserrat SemiBold" w:hAnsi="Montserrat SemiBold"/>
+          <w:lang w:val="en-US"/>
+        </w:rPr>
+        <w:t>(usuario_id, noticia_id)</w:t>
+      </w:r>
+    </w:p>
+    <w:p>
+      <w:pPr>
+        <w:rPr>
+          <w:rFonts w:ascii="Montserrat SemiBold" w:hAnsi="Montserrat SemiBold"/>
+          <w:lang w:val="en-US"/>
+        </w:rPr>
+      </w:pPr>
+      <w:r>
+        <w:rPr>
+          <w:lang w:val="en-US"/>
+        </w:rPr>
+        <w:t>Dom(id) = serial</w:t>
+      </w:r>
+    </w:p>
+    <w:p>
+      <w:pPr>
+        <w:rPr>
+          <w:lang w:val="en-US"/>
+        </w:rPr>
+      </w:pPr>
+      <w:r>
+        <w:rPr>
+          <w:lang w:val="en-US"/>
+        </w:rPr>
+        <w:t>Dom(tipo_curtida) = character varying (2) CK in (‘C’, ‘NC’) NOT NULL</w:t>
+      </w:r>
+    </w:p>
+    <w:p>
+      <w:pPr>
+        <w:jc w:val="left"/>
+        <w:rPr>
+          <w:lang w:val="en-US"/>
+        </w:rPr>
+      </w:pPr>
+      <w:r>
+        <w:rPr>
+          <w:lang w:val="en-US"/>
+        </w:rPr>
+        <w:t>Dom(usuario_id) = integer FK NOT NULL</w:t>
+      </w:r>
+    </w:p>
+    <w:p>
+      <w:pPr>
+        <w:jc w:val="left"/>
+        <w:rPr>
+          <w:lang w:val="en-US"/>
+        </w:rPr>
+      </w:pPr>
+      <w:r>
+        <w:rPr>
+          <w:lang w:val="en-US"/>
+        </w:rPr>
+        <w:t>Dom(noticia_id) = integer FK NOT NULL</w:t>
+      </w:r>
+    </w:p>
+    <w:p>
+      <w:pPr>
+        <w:jc w:val="left"/>
+        <w:rPr>
+          <w:lang w:val="en-US"/>
+        </w:rPr>
+      </w:pPr>
+    </w:p>
+    <w:p>
+      <w:pPr>
+        <w:pStyle w:val="Ttulo1"/>
+        <w:jc w:val="left"/>
+      </w:pPr>
+      <w:r>
+        <w:t>PALAVRA (</w:t>
+      </w:r>
+      <w:r>
+        <w:rPr>
+          <w:u w:val="single"/>
+        </w:rPr>
+        <w:t>id</w:t>
+      </w:r>
+      <w:r>
+        <w:t xml:space="preserve">, </w:t>
+      </w:r>
+      <w:r>
+        <w:rPr>
+          <w:u w:val="double"/>
+        </w:rPr>
+        <w:t>nome</w:t>
+      </w:r>
+      <w:r>
+        <w:t>, descricao, quant_pesquisas</w:t>
+      </w:r>
+      <w:r>
+        <w:t xml:space="preserve">, </w:t>
+      </w:r>
+      <w:r>
+        <w:rPr>
+          <w:color w:val="ED7D31" w:themeColor="accent2"/>
+        </w:rPr>
+        <w:t>usu</w:t>
+      </w:r>
+      <w:r>
+        <w:rPr>
+          <w:color w:val="ED7D31" w:themeColor="accent2"/>
+        </w:rPr>
+        <w:t>a</w:t>
+      </w:r>
+      <w:r>
+        <w:rPr>
+          <w:color w:val="ED7D31" w:themeColor="accent2"/>
+        </w:rPr>
+        <w:t>rio_id(usuario)</w:t>
+      </w:r>
+      <w:r>
+        <w:t>)</w:t>
+      </w:r>
+    </w:p>
+    <w:p>
+      <w:pPr>
+        <w:rPr>
+          <w:rFonts w:ascii="Montserrat SemiBold" w:hAnsi="Montserrat SemiBold"/>
+          <w:lang w:val="en-US"/>
+        </w:rPr>
+      </w:pPr>
+      <w:r>
+        <w:rPr>
+          <w:rFonts w:ascii="Montserrat SemiBold" w:hAnsi="Montserrat SemiBold"/>
+          <w:lang w:val="en-US"/>
+        </w:rPr>
+        <w:t>PK(id)</w:t>
+      </w:r>
+    </w:p>
+    <w:p>
+      <w:pPr>
+        <w:rPr>
+          <w:rFonts w:ascii="Montserrat SemiBold" w:hAnsi="Montserrat SemiBold"/>
+          <w:lang w:val="en-US"/>
+        </w:rPr>
+      </w:pPr>
+      <w:r>
+        <w:rPr>
+          <w:rFonts w:ascii="Montserrat SemiBold" w:hAnsi="Montserrat SemiBold"/>
+          <w:lang w:val="en-US"/>
+        </w:rPr>
+        <w:t>UK(nome)</w:t>
+      </w:r>
+    </w:p>
+    <w:p>
+      <w:pPr>
+        <w:rPr>
+          <w:lang w:val="en-US"/>
+        </w:rPr>
+      </w:pPr>
+      <w:r>
+        <w:rPr>
+          <w:lang w:val="en-US"/>
+        </w:rPr>
+        <w:t>Dom(id) = serial</w:t>
+      </w:r>
+    </w:p>
+    <w:p>
+      <w:pPr>
+        <w:rPr>
+          <w:lang w:val="en-US"/>
+        </w:rPr>
+      </w:pPr>
+      <w:r>
+        <w:rPr>
+          <w:lang w:val="en-US"/>
+        </w:rPr>
+        <w:t>Dom(nome) = character varying (50) NOT NULL</w:t>
+      </w:r>
+    </w:p>
+    <w:p>
+      <w:pPr>
+        <w:rPr>
+          <w:lang w:val="en-US"/>
+        </w:rPr>
+      </w:pPr>
+      <w:r>
+        <w:rPr>
+          <w:lang w:val="en-US"/>
+        </w:rPr>
+        <w:t>Dom(descri</w:t>
+      </w:r>
+      <w:r>
+        <w:rPr>
+          <w:lang w:val="en-US"/>
+        </w:rPr>
+        <w:t>ca</w:t>
+      </w:r>
+      <w:r>
+        <w:rPr>
+          <w:lang w:val="en-US"/>
+        </w:rPr>
+        <w:t xml:space="preserve">o) = </w:t>
+      </w:r>
+      <w:r>
+        <w:rPr>
+          <w:lang w:val="en-US"/>
+        </w:rPr>
+        <w:t>text</w:t>
+      </w:r>
+      <w:r>
+        <w:rPr>
+          <w:lang w:val="en-US"/>
+        </w:rPr>
+        <w:t xml:space="preserve"> NOT NULL</w:t>
+      </w:r>
+    </w:p>
+    <w:p>
+      <w:pPr>
+        <w:rPr>
+          <w:lang w:val="en-US"/>
+        </w:rPr>
+      </w:pPr>
+      <w:r>
+        <w:rPr>
+          <w:lang w:val="en-US"/>
+        </w:rPr>
+        <w:t>Dom(quant_pesquisas) = integer DEFAULT (0)</w:t>
+      </w:r>
+      <w:r>
+        <w:rPr>
+          <w:rFonts w:ascii="Montserrat SemiBold" w:hAnsi="Montserrat SemiBold"/>
+          <w:lang w:val="en-US"/>
         </w:rPr>
         <w:t xml:space="preserve"> </w:t>
       </w:r>
       <w:r>
         <w:rPr>
           <w:rFonts w:ascii="Montserrat SemiBold" w:hAnsi="Montserrat SemiBold"/>
-        </w:rPr>
-        <w:t xml:space="preserve">CK in (quant_curtidas &gt;= 0) </w:t>
-      </w:r>
-      <w:r>
+          <w:lang w:val="en-US"/>
+        </w:rPr>
+        <w:t xml:space="preserve">CK in (quant_pesquisas &gt;= 0) </w:t>
+      </w:r>
+      <w:r>
+        <w:rPr>
+          <w:lang w:val="en-US"/>
+        </w:rPr>
         <w:t>NOT NULL</w:t>
       </w:r>
     </w:p>
     <w:p>
       <w:pPr>
         <w:jc w:val="left"/>
-      </w:pPr>
-      <w:r>
-        <w:t xml:space="preserve">Dom(quant_descurtidas) = integer </w:t>
-      </w:r>
-      <w:r>
-        <w:t>DEFAULT (0)</w:t>
-      </w:r>
-      <w:r>
-        <w:t xml:space="preserve"> CK in (quant_descurtidas &gt;= 0)</w:t>
-      </w:r>
-      <w:r>
-        <w:rPr>
-          <w:rFonts w:ascii="Montserrat SemiBold" w:hAnsi="Montserrat SemiBold"/>
+        <w:rPr>
+          <w:lang w:val="en-US"/>
+        </w:rPr>
+      </w:pPr>
+      <w:r>
+        <w:rPr>
+          <w:lang w:val="en-US"/>
+        </w:rPr>
+        <w:t>Dom(usuario_id) = integer FK NOT NULL</w:t>
+      </w:r>
+    </w:p>
+    <w:p>
+      <w:pPr>
+        <w:rPr>
+          <w:lang w:val="en-US"/>
+        </w:rPr>
+      </w:pPr>
+    </w:p>
+    <w:p>
+      <w:pPr>
+        <w:pStyle w:val="Ttulo1"/>
+        <w:jc w:val="left"/>
+      </w:pPr>
+      <w:r>
+        <w:t>USUARIO_PESQUISA_PALAVRA (</w:t>
+      </w:r>
+      <w:r>
+        <w:rPr>
+          <w:u w:val="single"/>
+        </w:rPr>
+        <w:t>id</w:t>
+      </w:r>
+      <w:r>
+        <w:t xml:space="preserve">, </w:t>
+      </w:r>
+      <w:r>
+        <w:rPr>
+          <w:color w:val="ED7D31" w:themeColor="accent2"/>
+          <w:u w:val="double"/>
+        </w:rPr>
+        <w:t>usuario_id(usuario)</w:t>
+      </w:r>
+      <w:r>
+        <w:t>,</w:t>
+      </w:r>
+      <w:r>
+        <w:rPr>
+          <w:color w:val="ED7D31" w:themeColor="accent2"/>
         </w:rPr>
         <w:t xml:space="preserve"> </w:t>
       </w:r>
       <w:r>
+        <w:rPr>
+          <w:color w:val="ED7D31" w:themeColor="accent2"/>
+          <w:u w:val="double"/>
+        </w:rPr>
+        <w:t>palavra</w:t>
+      </w:r>
+      <w:r>
+        <w:rPr>
+          <w:color w:val="ED7D31" w:themeColor="accent2"/>
+          <w:u w:val="double"/>
+        </w:rPr>
+        <w:t>_id</w:t>
+      </w:r>
+      <w:r>
+        <w:rPr>
+          <w:color w:val="ED7D31" w:themeColor="accent2"/>
+          <w:u w:val="double"/>
+        </w:rPr>
+        <w:t>(id)</w:t>
+      </w:r>
+      <w:r>
+        <w:t>, data_hora)</w:t>
+      </w:r>
+    </w:p>
+    <w:p>
+      <w:r>
+        <w:t>PK(id)</w:t>
+      </w:r>
+    </w:p>
+    <w:p>
+      <w:pPr>
+        <w:rPr>
+          <w:rFonts w:ascii="Montserrat SemiBold" w:hAnsi="Montserrat SemiBold"/>
+        </w:rPr>
+      </w:pPr>
+      <w:r>
+        <w:rPr>
+          <w:rFonts w:ascii="Montserrat SemiBold" w:hAnsi="Montserrat SemiBold"/>
+        </w:rPr>
+        <w:t>UK</w:t>
+      </w:r>
+      <w:r>
+        <w:rPr>
+          <w:rFonts w:ascii="Montserrat SemiBold" w:hAnsi="Montserrat SemiBold"/>
+        </w:rPr>
+        <w:t xml:space="preserve">(usuario_id, </w:t>
+      </w:r>
+      <w:r>
+        <w:rPr>
+          <w:rFonts w:ascii="Montserrat SemiBold" w:hAnsi="Montserrat SemiBold"/>
+        </w:rPr>
+        <w:t>palavra</w:t>
+      </w:r>
+      <w:r>
+        <w:rPr>
+          <w:rFonts w:ascii="Montserrat SemiBold" w:hAnsi="Montserrat SemiBold"/>
+        </w:rPr>
+        <w:t>_id)</w:t>
+      </w:r>
+    </w:p>
+    <w:p>
+      <w:pPr>
+        <w:rPr>
+          <w:lang w:val="en-US"/>
+        </w:rPr>
+      </w:pPr>
+      <w:r>
+        <w:rPr>
+          <w:lang w:val="en-US"/>
+        </w:rPr>
+        <w:t>Dom(id) = serial</w:t>
+      </w:r>
+    </w:p>
+    <w:p>
+      <w:pPr>
+        <w:rPr>
+          <w:lang w:val="en-US"/>
+        </w:rPr>
+      </w:pPr>
+      <w:r>
+        <w:rPr>
+          <w:lang w:val="en-US"/>
+        </w:rPr>
+        <w:t>Dom(data_hora) = timestamp without timezone NOT NULL</w:t>
+      </w:r>
+    </w:p>
+    <w:p>
+      <w:pPr>
+        <w:jc w:val="left"/>
+        <w:rPr>
+          <w:lang w:val="en-US"/>
+        </w:rPr>
+      </w:pPr>
+      <w:r>
+        <w:rPr>
+          <w:lang w:val="en-US"/>
+        </w:rPr>
+        <w:t>Dom(usuario_id) = integer FK NOT NULL</w:t>
+      </w:r>
+    </w:p>
+    <w:p>
+      <w:r>
+        <w:t xml:space="preserve">Dom(palavra_id) = </w:t>
+      </w:r>
+      <w:r>
+        <w:t xml:space="preserve">integer FK </w:t>
+      </w:r>
+      <w:r>
         <w:t>NOT NULL</w:t>
       </w:r>
     </w:p>
-    <w:p>
-      <w:pPr>
-        <w:spacing w:after="160" w:line="259" w:lineRule="auto"/>
-        <w:jc w:val="left"/>
-        <w:rPr>
-          <w:rFonts w:ascii="Montserrat SemiBold" w:eastAsiaTheme="majorEastAsia" w:hAnsi="Montserrat SemiBold" w:cstheme="majorBidi"/>
-          <w:color w:val="1F4E79" w:themeColor="accent5" w:themeShade="80"/>
-          <w:szCs w:val="32"/>
-        </w:rPr>
-      </w:pPr>
-    </w:p>
+    <w:p/>
     <w:p>
       <w:pPr>
         <w:pStyle w:val="Ttulo1"/>
         <w:jc w:val="left"/>
       </w:pPr>
       <w:r>
-        <w:t>COMENTARIO (</w:t>
+        <w:t>USUARIO_EDITA_PALAVRA (</w:t>
       </w:r>
       <w:r>
         <w:rPr>
@@ -539,10 +1232,226 @@
         <w:t xml:space="preserve">, </w:t>
       </w:r>
       <w:r>
-        <w:t>data_hora</w:t>
-      </w:r>
-      <w:r>
-        <w:t>, conteudo, quant_curtidas, quant_descurtidas</w:t>
+        <w:rPr>
+          <w:color w:val="ED7D31" w:themeColor="accent2"/>
+          <w:u w:val="double"/>
+        </w:rPr>
+        <w:t>usuario_id(usuario)</w:t>
+      </w:r>
+      <w:r>
+        <w:t>,</w:t>
+      </w:r>
+      <w:r>
+        <w:rPr>
+          <w:color w:val="ED7D31" w:themeColor="accent2"/>
+        </w:rPr>
+        <w:t xml:space="preserve"> </w:t>
+      </w:r>
+      <w:r>
+        <w:rPr>
+          <w:color w:val="ED7D31" w:themeColor="accent2"/>
+          <w:u w:val="double"/>
+        </w:rPr>
+        <w:t>palavra</w:t>
+      </w:r>
+      <w:r>
+        <w:rPr>
+          <w:color w:val="ED7D31" w:themeColor="accent2"/>
+          <w:u w:val="double"/>
+        </w:rPr>
+        <w:t>_id</w:t>
+      </w:r>
+      <w:r>
+        <w:rPr>
+          <w:color w:val="ED7D31" w:themeColor="accent2"/>
+          <w:u w:val="double"/>
+        </w:rPr>
+        <w:t>(id)</w:t>
+      </w:r>
+      <w:r>
+        <w:t>, nova_descricao, data_hora, isValida)</w:t>
+      </w:r>
+    </w:p>
+    <w:p>
+      <w:pPr>
+        <w:rPr>
+          <w:rFonts w:ascii="Montserrat SemiBold" w:hAnsi="Montserrat SemiBold"/>
+        </w:rPr>
+      </w:pPr>
+      <w:r>
+        <w:rPr>
+          <w:rFonts w:ascii="Montserrat SemiBold" w:hAnsi="Montserrat SemiBold"/>
+        </w:rPr>
+        <w:t>PK(id)</w:t>
+      </w:r>
+    </w:p>
+    <w:p>
+      <w:pPr>
+        <w:rPr>
+          <w:rFonts w:ascii="Montserrat SemiBold" w:hAnsi="Montserrat SemiBold"/>
+        </w:rPr>
+      </w:pPr>
+      <w:r>
+        <w:rPr>
+          <w:rFonts w:ascii="Montserrat SemiBold" w:hAnsi="Montserrat SemiBold"/>
+        </w:rPr>
+        <w:t>U</w:t>
+      </w:r>
+      <w:r>
+        <w:rPr>
+          <w:rFonts w:ascii="Montserrat SemiBold" w:hAnsi="Montserrat SemiBold"/>
+        </w:rPr>
+        <w:t>K(usuario_id, palavra_id)</w:t>
+      </w:r>
+    </w:p>
+    <w:p>
+      <w:pPr>
+        <w:rPr>
+          <w:lang w:val="en-US"/>
+        </w:rPr>
+      </w:pPr>
+      <w:r>
+        <w:rPr>
+          <w:lang w:val="en-US"/>
+        </w:rPr>
+        <w:t>Dom(id) = serial</w:t>
+      </w:r>
+    </w:p>
+    <w:p>
+      <w:pPr>
+        <w:rPr>
+          <w:lang w:val="en-US"/>
+        </w:rPr>
+      </w:pPr>
+      <w:r>
+        <w:rPr>
+          <w:lang w:val="en-US"/>
+        </w:rPr>
+        <w:t xml:space="preserve">Dom(nova_descricao) = </w:t>
+      </w:r>
+      <w:r>
+        <w:rPr>
+          <w:lang w:val="en-US"/>
+        </w:rPr>
+        <w:t>text</w:t>
+      </w:r>
+      <w:r>
+        <w:rPr>
+          <w:lang w:val="en-US"/>
+        </w:rPr>
+        <w:t xml:space="preserve"> NOT NULL</w:t>
+      </w:r>
+    </w:p>
+    <w:p>
+      <w:pPr>
+        <w:rPr>
+          <w:lang w:val="en-US"/>
+        </w:rPr>
+      </w:pPr>
+      <w:r>
+        <w:rPr>
+          <w:lang w:val="en-US"/>
+        </w:rPr>
+        <w:t>Dom(data_hora) = timestamp without timezone NOT NULL</w:t>
+      </w:r>
+    </w:p>
+    <w:p>
+      <w:pPr>
+        <w:rPr>
+          <w:lang w:val="en-US"/>
+        </w:rPr>
+      </w:pPr>
+      <w:r>
+        <w:rPr>
+          <w:lang w:val="en-US"/>
+        </w:rPr>
+        <w:t xml:space="preserve">Dom(isValida) = </w:t>
+      </w:r>
+      <w:r>
+        <w:rPr>
+          <w:lang w:val="en-US"/>
+        </w:rPr>
+        <w:t xml:space="preserve">Boolean </w:t>
+      </w:r>
+      <w:r>
+        <w:rPr>
+          <w:lang w:val="en-US"/>
+        </w:rPr>
+        <w:t>DEFAULT (</w:t>
+      </w:r>
+      <w:r>
+        <w:rPr>
+          <w:lang w:val="en-US"/>
+        </w:rPr>
+        <w:t>false</w:t>
+      </w:r>
+      <w:r>
+        <w:rPr>
+          <w:lang w:val="en-US"/>
+        </w:rPr>
+        <w:t>)</w:t>
+      </w:r>
+      <w:r>
+        <w:rPr>
+          <w:rFonts w:ascii="Montserrat SemiBold" w:hAnsi="Montserrat SemiBold"/>
+          <w:lang w:val="en-US"/>
+        </w:rPr>
+        <w:t xml:space="preserve"> </w:t>
+      </w:r>
+      <w:r>
+        <w:rPr>
+          <w:lang w:val="en-US"/>
+        </w:rPr>
+        <w:t xml:space="preserve"> NOT NULL</w:t>
+      </w:r>
+    </w:p>
+    <w:p>
+      <w:pPr>
+        <w:jc w:val="left"/>
+        <w:rPr>
+          <w:lang w:val="en-US"/>
+        </w:rPr>
+      </w:pPr>
+      <w:r>
+        <w:rPr>
+          <w:lang w:val="en-US"/>
+        </w:rPr>
+        <w:t>Dom(usuario_id) = integer FK NOT NULL</w:t>
+      </w:r>
+    </w:p>
+    <w:p>
+      <w:r>
+        <w:t xml:space="preserve">Dom(palavra_id) = </w:t>
+      </w:r>
+      <w:r>
+        <w:t>integer FK</w:t>
+      </w:r>
+      <w:r>
+        <w:t xml:space="preserve"> NOT NULL</w:t>
+      </w:r>
+    </w:p>
+    <w:p>
+      <w:pPr>
+        <w:pStyle w:val="Ttulo1"/>
+        <w:jc w:val="left"/>
+      </w:pPr>
+    </w:p>
+    <w:p>
+      <w:pPr>
+        <w:pStyle w:val="Ttulo1"/>
+        <w:jc w:val="left"/>
+      </w:pPr>
+      <w:r>
+        <w:t>U</w:t>
+      </w:r>
+      <w:r>
+        <w:t>SUARIO_EDITA_PALAVRA_FONTES (</w:t>
+      </w:r>
+      <w:r>
+        <w:rPr>
+          <w:u w:val="single"/>
+        </w:rPr>
+        <w:t>id</w:t>
       </w:r>
       <w:r>
         <w:t xml:space="preserve">, </w:t>
@@ -552,88 +1461,46 @@
           <w:color w:val="ED7D31" w:themeColor="accent2"/>
           <w:u w:val="double"/>
         </w:rPr>
-        <w:t>usu</w:t>
+        <w:t>usuario_id(usuario)</w:t>
+      </w:r>
+      <w:r>
+        <w:t>,</w:t>
+      </w:r>
+      <w:r>
+        <w:rPr>
+          <w:color w:val="ED7D31" w:themeColor="accent2"/>
+        </w:rPr>
+        <w:t xml:space="preserve"> </w:t>
       </w:r>
       <w:r>
         <w:rPr>
           <w:color w:val="ED7D31" w:themeColor="accent2"/>
           <w:u w:val="double"/>
         </w:rPr>
-        <w:t>a</w:t>
+        <w:t>palavra</w:t>
       </w:r>
       <w:r>
         <w:rPr>
           <w:color w:val="ED7D31" w:themeColor="accent2"/>
           <w:u w:val="double"/>
         </w:rPr>
-        <w:t>rio_escritor_id(usuario)</w:t>
-      </w:r>
-      <w:r>
-        <w:rPr>
+        <w:t>_id</w:t>
+      </w:r>
+      <w:r>
+        <w:rPr>
+          <w:color w:val="ED7D31" w:themeColor="accent2"/>
           <w:u w:val="double"/>
         </w:rPr>
-        <w:t>,</w:t>
-      </w:r>
-      <w:r>
-        <w:t xml:space="preserve"> </w:t>
-      </w:r>
-      <w:r>
-        <w:rPr>
-          <w:color w:val="ED7D31" w:themeColor="accent2"/>
-        </w:rPr>
-        <w:t>usu</w:t>
-      </w:r>
-      <w:r>
-        <w:rPr>
-          <w:color w:val="ED7D31" w:themeColor="accent2"/>
-        </w:rPr>
-        <w:t>a</w:t>
-      </w:r>
-      <w:r>
-        <w:rPr>
-          <w:color w:val="ED7D31" w:themeColor="accent2"/>
-        </w:rPr>
-        <w:t>rio</w:t>
-      </w:r>
-      <w:r>
-        <w:rPr>
-          <w:color w:val="ED7D31" w:themeColor="accent2"/>
-        </w:rPr>
-        <w:t>_reacao</w:t>
-      </w:r>
-      <w:r>
-        <w:rPr>
-          <w:color w:val="ED7D31" w:themeColor="accent2"/>
-        </w:rPr>
-        <w:t>_id(usuario)</w:t>
+        <w:t>(id)</w:t>
       </w:r>
       <w:r>
         <w:t xml:space="preserve">, </w:t>
       </w:r>
       <w:r>
         <w:rPr>
-          <w:color w:val="ED7D31" w:themeColor="accent2"/>
-          <w:u w:val="double"/>
-        </w:rPr>
-        <w:t>noticia_id(noticia)</w:t>
-      </w:r>
-      <w:r>
-        <w:rPr>
-          <w:color w:val="ED7D31" w:themeColor="accent2"/>
-        </w:rPr>
-        <w:t xml:space="preserve">, </w:t>
-      </w:r>
-      <w:r>
-        <w:rPr>
-          <w:color w:val="ED7D31" w:themeColor="accent2"/>
-        </w:rPr>
-        <w:t>comentario</w:t>
-      </w:r>
-      <w:r>
-        <w:rPr>
-          <w:color w:val="ED7D31" w:themeColor="accent2"/>
-        </w:rPr>
-        <w:t>_pai_id(noticia)</w:t>
+          <w:u w:val="single"/>
+        </w:rPr>
+        <w:t>fonte</w:t>
       </w:r>
       <w:r>
         <w:t>)</w:t>
@@ -649,167 +1516,30 @@
         <w:rPr>
           <w:rFonts w:ascii="Montserrat SemiBold" w:hAnsi="Montserrat SemiBold"/>
         </w:rPr>
-        <w:t>PK(</w:t>
-      </w:r>
-      <w:r>
-        <w:rPr>
-          <w:rFonts w:ascii="Montserrat SemiBold" w:hAnsi="Montserrat SemiBold"/>
-        </w:rPr>
-        <w:t>id</w:t>
-      </w:r>
-      <w:r>
-        <w:rPr>
-          <w:rFonts w:ascii="Montserrat SemiBold" w:hAnsi="Montserrat SemiBold"/>
-        </w:rPr>
-        <w:t>)</w:t>
-      </w:r>
-    </w:p>
-    <w:p>
-      <w:pPr>
-        <w:rPr>
-          <w:rFonts w:ascii="Montserrat SemiBold" w:hAnsi="Montserrat SemiBold"/>
-        </w:rPr>
-      </w:pPr>
-      <w:r>
-        <w:rPr>
-          <w:rFonts w:ascii="Montserrat SemiBold" w:hAnsi="Montserrat SemiBold"/>
-        </w:rPr>
-        <w:t>UK(</w:t>
-      </w:r>
-      <w:r>
-        <w:rPr>
-          <w:rFonts w:ascii="Montserrat SemiBold" w:hAnsi="Montserrat SemiBold"/>
-        </w:rPr>
-        <w:t>noticia_id, usuario_escritor_id</w:t>
-      </w:r>
-      <w:r>
-        <w:rPr>
-          <w:rFonts w:ascii="Montserrat SemiBold" w:hAnsi="Montserrat SemiBold"/>
-        </w:rPr>
-        <w:t>)</w:t>
-      </w:r>
-    </w:p>
-    <w:p>
-      <w:pPr>
-        <w:rPr>
-          <w:rFonts w:ascii="Montserrat SemiBold" w:hAnsi="Montserrat SemiBold"/>
-        </w:rPr>
-      </w:pPr>
-      <w:r>
-        <w:rPr>
-          <w:lang w:val="en-US"/>
-        </w:rPr>
-        <w:t>Dom(id) = serial</w:t>
-      </w:r>
-    </w:p>
-    <w:p>
-      <w:pPr>
-        <w:rPr>
-          <w:lang w:val="en-US"/>
-        </w:rPr>
-      </w:pPr>
-      <w:r>
-        <w:rPr>
-          <w:lang w:val="en-US"/>
-        </w:rPr>
-        <w:t>Dom(data_hora) = timestamp without timezone NOT NULL</w:t>
-      </w:r>
-    </w:p>
-    <w:p>
-      <w:pPr>
-        <w:rPr>
-          <w:lang w:val="en-US"/>
-        </w:rPr>
-      </w:pPr>
-      <w:r>
-        <w:rPr>
-          <w:lang w:val="en-US"/>
-        </w:rPr>
-        <w:t xml:space="preserve">Dom(conteúdo) = </w:t>
-      </w:r>
-      <w:r>
-        <w:rPr>
-          <w:lang w:val="en-US"/>
-        </w:rPr>
-        <w:t>text</w:t>
-      </w:r>
-      <w:r>
-        <w:rPr>
-          <w:lang w:val="en-US"/>
-        </w:rPr>
-        <w:t xml:space="preserve"> NOT NULL</w:t>
-      </w:r>
-    </w:p>
-    <w:p>
-      <w:pPr>
-        <w:jc w:val="left"/>
-      </w:pPr>
-      <w:r>
-        <w:t>Dom(quant_curtidas) = integer</w:t>
-      </w:r>
-      <w:r>
-        <w:rPr>
-          <w:rFonts w:ascii="Montserrat SemiBold" w:hAnsi="Montserrat SemiBold"/>
-        </w:rPr>
-        <w:t xml:space="preserve"> </w:t>
-      </w:r>
-      <w:r>
-        <w:t>DEFAULT (0)</w:t>
-      </w:r>
-      <w:r>
-        <w:rPr>
-          <w:rFonts w:ascii="Montserrat SemiBold" w:hAnsi="Montserrat SemiBold"/>
-        </w:rPr>
-        <w:t xml:space="preserve"> </w:t>
-      </w:r>
-      <w:r>
-        <w:rPr>
-          <w:rFonts w:ascii="Montserrat SemiBold" w:hAnsi="Montserrat SemiBold"/>
-        </w:rPr>
-        <w:t>CK in (quant_curtida</w:t>
-      </w:r>
-      <w:r>
-        <w:rPr>
-          <w:rFonts w:ascii="Montserrat SemiBold" w:hAnsi="Montserrat SemiBold"/>
-        </w:rPr>
-        <w:t xml:space="preserve">s &gt;= 0) </w:t>
-      </w:r>
-      <w:r>
-        <w:t>NOT NULL</w:t>
-      </w:r>
-    </w:p>
-    <w:p>
-      <w:pPr>
-        <w:jc w:val="left"/>
-      </w:pPr>
-      <w:r>
-        <w:t>Dom(quant_descurtidas) = integer DEFAULT (0)</w:t>
-      </w:r>
-      <w:r>
-        <w:rPr>
-          <w:rFonts w:ascii="Montserrat SemiBold" w:hAnsi="Montserrat SemiBold"/>
-        </w:rPr>
-        <w:t xml:space="preserve"> </w:t>
-      </w:r>
-      <w:r>
-        <w:rPr>
-          <w:rFonts w:ascii="Montserrat SemiBold" w:hAnsi="Montserrat SemiBold"/>
-        </w:rPr>
-        <w:t>CK in (quant</w:t>
-      </w:r>
-      <w:r>
-        <w:rPr>
-          <w:rFonts w:ascii="Montserrat SemiBold" w:hAnsi="Montserrat SemiBold"/>
-        </w:rPr>
-        <w:t xml:space="preserve">_descurtidas &gt;= 0) </w:t>
-      </w:r>
-      <w:r>
-        <w:t>NOT NULL</w:t>
-      </w:r>
-    </w:p>
-    <w:p>
-      <w:pPr>
-        <w:jc w:val="left"/>
+        <w:t>PK(id)</w:t>
+      </w:r>
+    </w:p>
+    <w:p>
+      <w:pPr>
+        <w:rPr>
+          <w:rFonts w:ascii="Montserrat SemiBold" w:hAnsi="Montserrat SemiBold"/>
+        </w:rPr>
+      </w:pPr>
+      <w:r>
+        <w:rPr>
+          <w:rFonts w:ascii="Montserrat SemiBold" w:hAnsi="Montserrat SemiBold"/>
+        </w:rPr>
+        <w:t>UK</w:t>
+      </w:r>
+      <w:r>
+        <w:rPr>
+          <w:rFonts w:ascii="Montserrat SemiBold" w:hAnsi="Montserrat SemiBold"/>
+        </w:rPr>
+        <w:t>(usuario_id, palavra_id, fonte)</w:t>
+      </w:r>
+    </w:p>
+    <w:p>
+      <w:pPr>
         <w:rPr>
           <w:lang w:val="en-US"/>
         </w:rPr>
@@ -819,866 +1549,6 @@
           <w:lang w:val="en-US"/>
         </w:rPr>
         <w:lastRenderedPageBreak/>
-        <w:t>Dom(usuario_escritor_id) = integer FK NOT NULL</w:t>
-      </w:r>
-    </w:p>
-    <w:p>
-      <w:pPr>
-        <w:jc w:val="left"/>
-        <w:rPr>
-          <w:lang w:val="en-US"/>
-        </w:rPr>
-      </w:pPr>
-      <w:r>
-        <w:rPr>
-          <w:lang w:val="en-US"/>
-        </w:rPr>
-        <w:t>Dom(usuario_reacao_id) = integer FK</w:t>
-      </w:r>
-    </w:p>
-    <w:p>
-      <w:pPr>
-        <w:jc w:val="left"/>
-        <w:rPr>
-          <w:lang w:val="en-US"/>
-        </w:rPr>
-      </w:pPr>
-      <w:r>
-        <w:rPr>
-          <w:lang w:val="en-US"/>
-        </w:rPr>
-        <w:t>Dom(noticia_id) = integer FK NOT NULL</w:t>
-      </w:r>
-    </w:p>
-    <w:p>
-      <w:pPr>
-        <w:jc w:val="left"/>
-      </w:pPr>
-      <w:r>
-        <w:t>Dom(comentário_pai_id) = integer FK</w:t>
-      </w:r>
-    </w:p>
-    <w:p>
-      <w:pPr>
-        <w:jc w:val="left"/>
-      </w:pPr>
-    </w:p>
-    <w:p>
-      <w:pPr>
-        <w:pStyle w:val="Ttulo1"/>
-        <w:jc w:val="left"/>
-      </w:pPr>
-      <w:r>
-        <w:t>USUARIO_CURTE_NOTICIA (</w:t>
-      </w:r>
-      <w:r>
-        <w:rPr>
-          <w:u w:val="single"/>
-        </w:rPr>
-        <w:t>id</w:t>
-      </w:r>
-      <w:r>
-        <w:t xml:space="preserve">, </w:t>
-      </w:r>
-      <w:r>
-        <w:rPr>
-          <w:color w:val="ED7D31" w:themeColor="accent2"/>
-          <w:u w:val="double"/>
-        </w:rPr>
-        <w:t>usuario_id(usuario)</w:t>
-      </w:r>
-      <w:r>
-        <w:t xml:space="preserve">, </w:t>
-      </w:r>
-      <w:r>
-        <w:rPr>
-          <w:color w:val="ED7D31" w:themeColor="accent2"/>
-          <w:u w:val="double"/>
-        </w:rPr>
-        <w:t>noticia_id(noticia)</w:t>
-      </w:r>
-      <w:r>
-        <w:t>, tipo_curtida)</w:t>
-      </w:r>
-    </w:p>
-    <w:p>
-      <w:pPr>
-        <w:rPr>
-          <w:rFonts w:ascii="Montserrat SemiBold" w:hAnsi="Montserrat SemiBold"/>
-          <w:lang w:val="en-US"/>
-        </w:rPr>
-      </w:pPr>
-      <w:r>
-        <w:rPr>
-          <w:rFonts w:ascii="Montserrat SemiBold" w:hAnsi="Montserrat SemiBold"/>
-          <w:lang w:val="en-US"/>
-        </w:rPr>
-        <w:t>PK(id)</w:t>
-      </w:r>
-    </w:p>
-    <w:p>
-      <w:pPr>
-        <w:rPr>
-          <w:rFonts w:ascii="Montserrat SemiBold" w:hAnsi="Montserrat SemiBold"/>
-          <w:lang w:val="en-US"/>
-        </w:rPr>
-      </w:pPr>
-      <w:r>
-        <w:rPr>
-          <w:rFonts w:ascii="Montserrat SemiBold" w:hAnsi="Montserrat SemiBold"/>
-          <w:lang w:val="en-US"/>
-        </w:rPr>
-        <w:t>UK</w:t>
-      </w:r>
-      <w:r>
-        <w:rPr>
-          <w:rFonts w:ascii="Montserrat SemiBold" w:hAnsi="Montserrat SemiBold"/>
-          <w:lang w:val="en-US"/>
-        </w:rPr>
-        <w:t>(usuario_id, noticia_id)</w:t>
-      </w:r>
-    </w:p>
-    <w:p>
-      <w:pPr>
-        <w:rPr>
-          <w:rFonts w:ascii="Montserrat SemiBold" w:hAnsi="Montserrat SemiBold"/>
-        </w:rPr>
-      </w:pPr>
-      <w:r>
-        <w:rPr>
-          <w:lang w:val="en-US"/>
-        </w:rPr>
-        <w:t>Dom(id) = serial</w:t>
-      </w:r>
-    </w:p>
-    <w:p>
-      <w:pPr>
-        <w:rPr>
-          <w:lang w:val="en-US"/>
-        </w:rPr>
-      </w:pPr>
-      <w:r>
-        <w:rPr>
-          <w:lang w:val="en-US"/>
-        </w:rPr>
-        <w:t>Dom(tipo_curtida) = character varying (2) CK in (‘C’, ‘NC’) NOT NULL</w:t>
-      </w:r>
-    </w:p>
-    <w:p>
-      <w:pPr>
-        <w:jc w:val="left"/>
-        <w:rPr>
-          <w:lang w:val="en-US"/>
-        </w:rPr>
-      </w:pPr>
-      <w:r>
-        <w:rPr>
-          <w:lang w:val="en-US"/>
-        </w:rPr>
-        <w:t>Dom(usuario_id) = integer FK NOT NULL</w:t>
-      </w:r>
-    </w:p>
-    <w:p>
-      <w:pPr>
-        <w:jc w:val="left"/>
-        <w:rPr>
-          <w:lang w:val="en-US"/>
-        </w:rPr>
-      </w:pPr>
-      <w:r>
-        <w:rPr>
-          <w:lang w:val="en-US"/>
-        </w:rPr>
-        <w:t>Dom(noticia_id) = integer FK NOT NULL</w:t>
-      </w:r>
-    </w:p>
-    <w:p>
-      <w:pPr>
-        <w:jc w:val="left"/>
-        <w:rPr>
-          <w:lang w:val="en-US"/>
-        </w:rPr>
-      </w:pPr>
-    </w:p>
-    <w:p>
-      <w:pPr>
-        <w:pStyle w:val="Ttulo1"/>
-        <w:jc w:val="left"/>
-      </w:pPr>
-      <w:r>
-        <w:t>PALAVRA (</w:t>
-      </w:r>
-      <w:r>
-        <w:rPr>
-          <w:u w:val="single"/>
-        </w:rPr>
-        <w:t>id</w:t>
-      </w:r>
-      <w:r>
-        <w:t xml:space="preserve">, </w:t>
-      </w:r>
-      <w:r>
-        <w:rPr>
-          <w:u w:val="double"/>
-        </w:rPr>
-        <w:t>nome</w:t>
-      </w:r>
-      <w:r>
-        <w:t>, descricao, quant_pesquisas</w:t>
-      </w:r>
-      <w:r>
-        <w:t xml:space="preserve">, </w:t>
-      </w:r>
-      <w:r>
-        <w:rPr>
-          <w:color w:val="ED7D31" w:themeColor="accent2"/>
-        </w:rPr>
-        <w:t>usu</w:t>
-      </w:r>
-      <w:r>
-        <w:rPr>
-          <w:color w:val="ED7D31" w:themeColor="accent2"/>
-        </w:rPr>
-        <w:t>a</w:t>
-      </w:r>
-      <w:r>
-        <w:rPr>
-          <w:color w:val="ED7D31" w:themeColor="accent2"/>
-        </w:rPr>
-        <w:t>rio_id(usuario)</w:t>
-      </w:r>
-      <w:r>
-        <w:t>)</w:t>
-      </w:r>
-    </w:p>
-    <w:p>
-      <w:pPr>
-        <w:rPr>
-          <w:rFonts w:ascii="Montserrat SemiBold" w:hAnsi="Montserrat SemiBold"/>
-          <w:lang w:val="en-US"/>
-        </w:rPr>
-      </w:pPr>
-      <w:r>
-        <w:rPr>
-          <w:rFonts w:ascii="Montserrat SemiBold" w:hAnsi="Montserrat SemiBold"/>
-          <w:lang w:val="en-US"/>
-        </w:rPr>
-        <w:t>PK(id)</w:t>
-      </w:r>
-    </w:p>
-    <w:p>
-      <w:pPr>
-        <w:rPr>
-          <w:rFonts w:ascii="Montserrat SemiBold" w:hAnsi="Montserrat SemiBold"/>
-          <w:lang w:val="en-US"/>
-        </w:rPr>
-      </w:pPr>
-      <w:r>
-        <w:rPr>
-          <w:rFonts w:ascii="Montserrat SemiBold" w:hAnsi="Montserrat SemiBold"/>
-          <w:lang w:val="en-US"/>
-        </w:rPr>
-        <w:t>UK(nome)</w:t>
-      </w:r>
-    </w:p>
-    <w:p>
-      <w:pPr>
-        <w:rPr>
-          <w:lang w:val="en-US"/>
-        </w:rPr>
-      </w:pPr>
-      <w:r>
-        <w:rPr>
-          <w:lang w:val="en-US"/>
-        </w:rPr>
-        <w:t>Dom(id) = serial</w:t>
-      </w:r>
-    </w:p>
-    <w:p>
-      <w:pPr>
-        <w:rPr>
-          <w:lang w:val="en-US"/>
-        </w:rPr>
-      </w:pPr>
-      <w:r>
-        <w:rPr>
-          <w:lang w:val="en-US"/>
-        </w:rPr>
-        <w:t>Dom(nome) = character varying (50) NOT NULL</w:t>
-      </w:r>
-    </w:p>
-    <w:p>
-      <w:pPr>
-        <w:rPr>
-          <w:lang w:val="en-US"/>
-        </w:rPr>
-      </w:pPr>
-      <w:r>
-        <w:rPr>
-          <w:lang w:val="en-US"/>
-        </w:rPr>
-        <w:t>Dom(descri</w:t>
-      </w:r>
-      <w:r>
-        <w:rPr>
-          <w:lang w:val="en-US"/>
-        </w:rPr>
-        <w:t>ca</w:t>
-      </w:r>
-      <w:r>
-        <w:rPr>
-          <w:lang w:val="en-US"/>
-        </w:rPr>
-        <w:t xml:space="preserve">o) = </w:t>
-      </w:r>
-      <w:r>
-        <w:rPr>
-          <w:lang w:val="en-US"/>
-        </w:rPr>
-        <w:t>text</w:t>
-      </w:r>
-      <w:r>
-        <w:rPr>
-          <w:lang w:val="en-US"/>
-        </w:rPr>
-        <w:t xml:space="preserve"> NOT NULL</w:t>
-      </w:r>
-    </w:p>
-    <w:p>
-      <w:pPr>
-        <w:rPr>
-          <w:lang w:val="en-US"/>
-        </w:rPr>
-      </w:pPr>
-      <w:r>
-        <w:rPr>
-          <w:lang w:val="en-US"/>
-        </w:rPr>
-        <w:t>Dom(quant_pesquisas) = integer DEFAULT (0)</w:t>
-      </w:r>
-      <w:r>
-        <w:rPr>
-          <w:rFonts w:ascii="Montserrat SemiBold" w:hAnsi="Montserrat SemiBold"/>
-          <w:lang w:val="en-US"/>
-        </w:rPr>
-        <w:t xml:space="preserve"> </w:t>
-      </w:r>
-      <w:r>
-        <w:rPr>
-          <w:rFonts w:ascii="Montserrat SemiBold" w:hAnsi="Montserrat SemiBold"/>
-          <w:lang w:val="en-US"/>
-        </w:rPr>
-        <w:t xml:space="preserve">CK in (quant_pesquisas &gt;= 0) </w:t>
-      </w:r>
-      <w:r>
-        <w:rPr>
-          <w:lang w:val="en-US"/>
-        </w:rPr>
-        <w:t>NOT NULL</w:t>
-      </w:r>
-    </w:p>
-    <w:p>
-      <w:pPr>
-        <w:jc w:val="left"/>
-        <w:rPr>
-          <w:lang w:val="en-US"/>
-        </w:rPr>
-      </w:pPr>
-      <w:r>
-        <w:rPr>
-          <w:lang w:val="en-US"/>
-        </w:rPr>
-        <w:t>Dom(usuario_id) = integer FK NOT NULL</w:t>
-      </w:r>
-    </w:p>
-    <w:p>
-      <w:pPr>
-        <w:rPr>
-          <w:lang w:val="en-US"/>
-        </w:rPr>
-      </w:pPr>
-    </w:p>
-    <w:p>
-      <w:pPr>
-        <w:pStyle w:val="Ttulo1"/>
-        <w:jc w:val="left"/>
-      </w:pPr>
-      <w:r>
-        <w:t>USUARIO_PESQUISA_PALAVRA (</w:t>
-      </w:r>
-      <w:r>
-        <w:rPr>
-          <w:u w:val="single"/>
-        </w:rPr>
-        <w:t>id</w:t>
-      </w:r>
-      <w:r>
-        <w:t xml:space="preserve">, </w:t>
-      </w:r>
-      <w:r>
-        <w:rPr>
-          <w:color w:val="ED7D31" w:themeColor="accent2"/>
-          <w:u w:val="double"/>
-        </w:rPr>
-        <w:t>usuario_id(usuario)</w:t>
-      </w:r>
-      <w:r>
-        <w:t>,</w:t>
-      </w:r>
-      <w:r>
-        <w:rPr>
-          <w:color w:val="ED7D31" w:themeColor="accent2"/>
-        </w:rPr>
-        <w:t xml:space="preserve"> </w:t>
-      </w:r>
-      <w:r>
-        <w:rPr>
-          <w:color w:val="ED7D31" w:themeColor="accent2"/>
-          <w:u w:val="double"/>
-        </w:rPr>
-        <w:t>palavra</w:t>
-      </w:r>
-      <w:r>
-        <w:rPr>
-          <w:color w:val="ED7D31" w:themeColor="accent2"/>
-          <w:u w:val="double"/>
-        </w:rPr>
-        <w:t>_id</w:t>
-      </w:r>
-      <w:r>
-        <w:rPr>
-          <w:color w:val="ED7D31" w:themeColor="accent2"/>
-          <w:u w:val="double"/>
-        </w:rPr>
-        <w:t>(id)</w:t>
-      </w:r>
-      <w:r>
-        <w:t>, data_hora)</w:t>
-      </w:r>
-    </w:p>
-    <w:p>
-      <w:r>
-        <w:t>PK(id)</w:t>
-      </w:r>
-    </w:p>
-    <w:p>
-      <w:pPr>
-        <w:rPr>
-          <w:rFonts w:ascii="Montserrat SemiBold" w:hAnsi="Montserrat SemiBold"/>
-        </w:rPr>
-      </w:pPr>
-      <w:r>
-        <w:rPr>
-          <w:rFonts w:ascii="Montserrat SemiBold" w:hAnsi="Montserrat SemiBold"/>
-        </w:rPr>
-        <w:t>UK</w:t>
-      </w:r>
-      <w:r>
-        <w:rPr>
-          <w:rFonts w:ascii="Montserrat SemiBold" w:hAnsi="Montserrat SemiBold"/>
-        </w:rPr>
-        <w:t xml:space="preserve">(usuario_id, </w:t>
-      </w:r>
-      <w:r>
-        <w:rPr>
-          <w:rFonts w:ascii="Montserrat SemiBold" w:hAnsi="Montserrat SemiBold"/>
-        </w:rPr>
-        <w:t>palavra</w:t>
-      </w:r>
-      <w:r>
-        <w:rPr>
-          <w:rFonts w:ascii="Montserrat SemiBold" w:hAnsi="Montserrat SemiBold"/>
-        </w:rPr>
-        <w:t>_id)</w:t>
-      </w:r>
-    </w:p>
-    <w:p>
-      <w:pPr>
-        <w:rPr>
-          <w:lang w:val="en-US"/>
-        </w:rPr>
-      </w:pPr>
-      <w:r>
-        <w:rPr>
-          <w:lang w:val="en-US"/>
-        </w:rPr>
-        <w:t>Dom(id) = serial</w:t>
-      </w:r>
-    </w:p>
-    <w:p>
-      <w:pPr>
-        <w:rPr>
-          <w:lang w:val="en-US"/>
-        </w:rPr>
-      </w:pPr>
-      <w:r>
-        <w:rPr>
-          <w:lang w:val="en-US"/>
-        </w:rPr>
-        <w:t>Dom(data_hora) = timestamp without timezone NOT NULL</w:t>
-      </w:r>
-    </w:p>
-    <w:p>
-      <w:pPr>
-        <w:jc w:val="left"/>
-        <w:rPr>
-          <w:lang w:val="en-US"/>
-        </w:rPr>
-      </w:pPr>
-      <w:r>
-        <w:rPr>
-          <w:lang w:val="en-US"/>
-        </w:rPr>
-        <w:t>Dom(usuario_id) = integer FK NOT NULL</w:t>
-      </w:r>
-    </w:p>
-    <w:p>
-      <w:r>
-        <w:t xml:space="preserve">Dom(palavra_id) = </w:t>
-      </w:r>
-      <w:r>
-        <w:t xml:space="preserve">integer FK </w:t>
-      </w:r>
-      <w:r>
-        <w:t>NOT NULL</w:t>
-      </w:r>
-    </w:p>
-    <w:p/>
-    <w:p>
-      <w:pPr>
-        <w:pStyle w:val="Ttulo1"/>
-        <w:jc w:val="left"/>
-      </w:pPr>
-      <w:r>
-        <w:t>USUARIO_EDITA_PALAVRA (</w:t>
-      </w:r>
-      <w:r>
-        <w:rPr>
-          <w:u w:val="single"/>
-        </w:rPr>
-        <w:t>id</w:t>
-      </w:r>
-      <w:r>
-        <w:t xml:space="preserve">, </w:t>
-      </w:r>
-      <w:r>
-        <w:rPr>
-          <w:color w:val="ED7D31" w:themeColor="accent2"/>
-          <w:u w:val="double"/>
-        </w:rPr>
-        <w:t>usuario_id(usuario)</w:t>
-      </w:r>
-      <w:r>
-        <w:t>,</w:t>
-      </w:r>
-      <w:r>
-        <w:rPr>
-          <w:color w:val="ED7D31" w:themeColor="accent2"/>
-        </w:rPr>
-        <w:t xml:space="preserve"> </w:t>
-      </w:r>
-      <w:r>
-        <w:rPr>
-          <w:color w:val="ED7D31" w:themeColor="accent2"/>
-          <w:u w:val="double"/>
-        </w:rPr>
-        <w:t>palavra</w:t>
-      </w:r>
-      <w:r>
-        <w:rPr>
-          <w:color w:val="ED7D31" w:themeColor="accent2"/>
-          <w:u w:val="double"/>
-        </w:rPr>
-        <w:t>_id</w:t>
-      </w:r>
-      <w:r>
-        <w:rPr>
-          <w:color w:val="ED7D31" w:themeColor="accent2"/>
-          <w:u w:val="double"/>
-        </w:rPr>
-        <w:t>(id)</w:t>
-      </w:r>
-      <w:r>
-        <w:t>, nova_descricao, data_hora, isValida)</w:t>
-      </w:r>
-    </w:p>
-    <w:p>
-      <w:pPr>
-        <w:rPr>
-          <w:rFonts w:ascii="Montserrat SemiBold" w:hAnsi="Montserrat SemiBold"/>
-        </w:rPr>
-      </w:pPr>
-      <w:r>
-        <w:rPr>
-          <w:rFonts w:ascii="Montserrat SemiBold" w:hAnsi="Montserrat SemiBold"/>
-        </w:rPr>
-        <w:t>PK(id)</w:t>
-      </w:r>
-    </w:p>
-    <w:p>
-      <w:pPr>
-        <w:rPr>
-          <w:rFonts w:ascii="Montserrat SemiBold" w:hAnsi="Montserrat SemiBold"/>
-        </w:rPr>
-      </w:pPr>
-      <w:r>
-        <w:rPr>
-          <w:rFonts w:ascii="Montserrat SemiBold" w:hAnsi="Montserrat SemiBold"/>
-        </w:rPr>
-        <w:t>U</w:t>
-      </w:r>
-      <w:r>
-        <w:rPr>
-          <w:rFonts w:ascii="Montserrat SemiBold" w:hAnsi="Montserrat SemiBold"/>
-        </w:rPr>
-        <w:t>K(usuario_id, palavra_id)</w:t>
-      </w:r>
-    </w:p>
-    <w:p>
-      <w:pPr>
-        <w:rPr>
-          <w:lang w:val="en-US"/>
-        </w:rPr>
-      </w:pPr>
-      <w:r>
-        <w:rPr>
-          <w:lang w:val="en-US"/>
-        </w:rPr>
-        <w:t>Dom(id) = serial</w:t>
-      </w:r>
-    </w:p>
-    <w:p>
-      <w:pPr>
-        <w:rPr>
-          <w:lang w:val="en-US"/>
-        </w:rPr>
-      </w:pPr>
-      <w:r>
-        <w:rPr>
-          <w:lang w:val="en-US"/>
-        </w:rPr>
-        <w:t xml:space="preserve">Dom(nova_descricao) = </w:t>
-      </w:r>
-      <w:r>
-        <w:rPr>
-          <w:lang w:val="en-US"/>
-        </w:rPr>
-        <w:t>text</w:t>
-      </w:r>
-      <w:r>
-        <w:rPr>
-          <w:lang w:val="en-US"/>
-        </w:rPr>
-        <w:t xml:space="preserve"> NOT NULL</w:t>
-      </w:r>
-    </w:p>
-    <w:p>
-      <w:pPr>
-        <w:rPr>
-          <w:lang w:val="en-US"/>
-        </w:rPr>
-      </w:pPr>
-      <w:r>
-        <w:rPr>
-          <w:lang w:val="en-US"/>
-        </w:rPr>
-        <w:t>Dom(data_hora) = timestamp without timezone NOT NULL</w:t>
-      </w:r>
-    </w:p>
-    <w:p>
-      <w:pPr>
-        <w:rPr>
-          <w:lang w:val="en-US"/>
-        </w:rPr>
-      </w:pPr>
-      <w:r>
-        <w:rPr>
-          <w:lang w:val="en-US"/>
-        </w:rPr>
-        <w:t xml:space="preserve">Dom(isValida) = </w:t>
-      </w:r>
-      <w:r>
-        <w:rPr>
-          <w:lang w:val="en-US"/>
-        </w:rPr>
-        <w:t xml:space="preserve">Boolean </w:t>
-      </w:r>
-      <w:r>
-        <w:rPr>
-          <w:lang w:val="en-US"/>
-        </w:rPr>
-        <w:t>DEFAULT (</w:t>
-      </w:r>
-      <w:r>
-        <w:rPr>
-          <w:lang w:val="en-US"/>
-        </w:rPr>
-        <w:t>false</w:t>
-      </w:r>
-      <w:r>
-        <w:rPr>
-          <w:lang w:val="en-US"/>
-        </w:rPr>
-        <w:t>)</w:t>
-      </w:r>
-      <w:r>
-        <w:rPr>
-          <w:rFonts w:ascii="Montserrat SemiBold" w:hAnsi="Montserrat SemiBold"/>
-          <w:lang w:val="en-US"/>
-        </w:rPr>
-        <w:t xml:space="preserve"> </w:t>
-      </w:r>
-      <w:r>
-        <w:rPr>
-          <w:lang w:val="en-US"/>
-        </w:rPr>
-        <w:t xml:space="preserve"> NOT NULL</w:t>
-      </w:r>
-    </w:p>
-    <w:p>
-      <w:pPr>
-        <w:jc w:val="left"/>
-        <w:rPr>
-          <w:lang w:val="en-US"/>
-        </w:rPr>
-      </w:pPr>
-      <w:r>
-        <w:rPr>
-          <w:lang w:val="en-US"/>
-        </w:rPr>
-        <w:t>Dom(usuario_id) = integer FK NOT NULL</w:t>
-      </w:r>
-    </w:p>
-    <w:p>
-      <w:r>
-        <w:lastRenderedPageBreak/>
-        <w:t xml:space="preserve">Dom(palavra_id) = </w:t>
-      </w:r>
-      <w:r>
-        <w:t>integer FK</w:t>
-      </w:r>
-      <w:r>
-        <w:t xml:space="preserve"> NOT NULL</w:t>
-      </w:r>
-    </w:p>
-    <w:p>
-      <w:pPr>
-        <w:pStyle w:val="Ttulo1"/>
-        <w:jc w:val="left"/>
-      </w:pPr>
-    </w:p>
-    <w:p>
-      <w:pPr>
-        <w:pStyle w:val="Ttulo1"/>
-        <w:jc w:val="left"/>
-      </w:pPr>
-      <w:r>
-        <w:t>U</w:t>
-      </w:r>
-      <w:r>
-        <w:t>SUARIO_EDITA_PALAVRA_FONTES (</w:t>
-      </w:r>
-      <w:r>
-        <w:rPr>
-          <w:u w:val="single"/>
-        </w:rPr>
-        <w:t>id</w:t>
-      </w:r>
-      <w:r>
-        <w:t xml:space="preserve">, </w:t>
-      </w:r>
-      <w:r>
-        <w:rPr>
-          <w:color w:val="ED7D31" w:themeColor="accent2"/>
-          <w:u w:val="double"/>
-        </w:rPr>
-        <w:t>usuario_id(usuario)</w:t>
-      </w:r>
-      <w:r>
-        <w:t>,</w:t>
-      </w:r>
-      <w:r>
-        <w:rPr>
-          <w:color w:val="ED7D31" w:themeColor="accent2"/>
-        </w:rPr>
-        <w:t xml:space="preserve"> </w:t>
-      </w:r>
-      <w:r>
-        <w:rPr>
-          <w:color w:val="ED7D31" w:themeColor="accent2"/>
-          <w:u w:val="double"/>
-        </w:rPr>
-        <w:t>palavra</w:t>
-      </w:r>
-      <w:r>
-        <w:rPr>
-          <w:color w:val="ED7D31" w:themeColor="accent2"/>
-          <w:u w:val="double"/>
-        </w:rPr>
-        <w:t>_id</w:t>
-      </w:r>
-      <w:r>
-        <w:rPr>
-          <w:color w:val="ED7D31" w:themeColor="accent2"/>
-          <w:u w:val="double"/>
-        </w:rPr>
-        <w:t>(id)</w:t>
-      </w:r>
-      <w:r>
-        <w:t xml:space="preserve">, </w:t>
-      </w:r>
-      <w:r>
-        <w:rPr>
-          <w:u w:val="single"/>
-        </w:rPr>
-        <w:t>fonte</w:t>
-      </w:r>
-      <w:r>
-        <w:t>)</w:t>
-      </w:r>
-    </w:p>
-    <w:p>
-      <w:pPr>
-        <w:rPr>
-          <w:rFonts w:ascii="Montserrat SemiBold" w:hAnsi="Montserrat SemiBold"/>
-        </w:rPr>
-      </w:pPr>
-      <w:r>
-        <w:rPr>
-          <w:rFonts w:ascii="Montserrat SemiBold" w:hAnsi="Montserrat SemiBold"/>
-        </w:rPr>
-        <w:t>PK(id)</w:t>
-      </w:r>
-    </w:p>
-    <w:p>
-      <w:pPr>
-        <w:rPr>
-          <w:rFonts w:ascii="Montserrat SemiBold" w:hAnsi="Montserrat SemiBold"/>
-        </w:rPr>
-      </w:pPr>
-      <w:r>
-        <w:rPr>
-          <w:rFonts w:ascii="Montserrat SemiBold" w:hAnsi="Montserrat SemiBold"/>
-        </w:rPr>
-        <w:t>UK</w:t>
-      </w:r>
-      <w:r>
-        <w:rPr>
-          <w:rFonts w:ascii="Montserrat SemiBold" w:hAnsi="Montserrat SemiBold"/>
-        </w:rPr>
-        <w:t>(usuario_id, palavra_id, fonte)</w:t>
-      </w:r>
-    </w:p>
-    <w:p>
-      <w:pPr>
-        <w:rPr>
-          <w:lang w:val="en-US"/>
-        </w:rPr>
-      </w:pPr>
-      <w:r>
-        <w:rPr>
-          <w:lang w:val="en-US"/>
-        </w:rPr>
         <w:t>Dom(id) = serial</w:t>
       </w:r>
     </w:p>
@@ -2159,8 +2029,6 @@
         </w:rPr>
         <w:t xml:space="preserve">CK in (valor_inicial &gt; 0) </w:t>
       </w:r>
-      <w:bookmarkStart w:id="0" w:name="_GoBack"/>
-      <w:bookmarkEnd w:id="0"/>
       <w:r>
         <w:rPr>
           <w:lang w:val="en-US"/>
@@ -2219,7 +2087,6 @@
         <w:rPr>
           <w:lang w:val="en-US"/>
         </w:rPr>
-        <w:lastRenderedPageBreak/>
         <w:t>Dom(investimento_id) = integer FK NOT NULL</w:t>
       </w:r>
     </w:p>

</xml_diff>

<commit_message>
Correções no MER, mapeamento e modelo descritivo do banco de dados após definição de como será o cadastro e edição de palavras no dicionário dod portal
</commit_message>
<xml_diff>
--- a/docs/mer/mapeamento-economundi.docx
+++ b/docs/mer/mapeamento-economundi.docx
@@ -1181,8 +1181,16 @@
     <w:p>
       <w:pPr>
         <w:jc w:val="left"/>
-      </w:pPr>
-      <w:r>
+        <w:rPr>
+          <w:b/>
+          <w:bCs/>
+        </w:rPr>
+      </w:pPr>
+      <w:r>
+        <w:rPr>
+          <w:b/>
+          <w:bCs/>
+        </w:rPr>
         <w:t>PK(id)</w:t>
       </w:r>
     </w:p>
@@ -1285,426 +1293,149 @@
         <w:jc w:val="left"/>
       </w:pPr>
       <w:r>
-        <w:t>USUARIO_EDITA_PALAVRA (</w:t>
-      </w:r>
-      <w:r>
-        <w:rPr>
-          <w:u w:val="single"/>
-        </w:rPr>
-        <w:t>id</w:t>
-      </w:r>
-      <w:r>
-        <w:t xml:space="preserve">, </w:t>
-      </w:r>
-      <w:r>
-        <w:rPr>
-          <w:color w:val="ED7D31" w:themeColor="accent2"/>
-          <w:u w:val="double"/>
-        </w:rPr>
-        <w:t>usuario_id(usuario)</w:t>
-      </w:r>
-      <w:r>
-        <w:t>,</w:t>
-      </w:r>
-      <w:r>
-        <w:rPr>
-          <w:color w:val="ED7D31" w:themeColor="accent2"/>
-        </w:rPr>
-        <w:t xml:space="preserve"> </w:t>
-      </w:r>
-      <w:r>
-        <w:rPr>
-          <w:color w:val="ED7D31" w:themeColor="accent2"/>
-          <w:u w:val="double"/>
-        </w:rPr>
-        <w:t>palavra</w:t>
-      </w:r>
-      <w:r>
-        <w:rPr>
-          <w:color w:val="ED7D31" w:themeColor="accent2"/>
-          <w:u w:val="double"/>
-        </w:rPr>
-        <w:t>_id</w:t>
-      </w:r>
-      <w:r>
-        <w:rPr>
-          <w:color w:val="ED7D31" w:themeColor="accent2"/>
-          <w:u w:val="double"/>
-        </w:rPr>
-        <w:t>(id)</w:t>
-      </w:r>
-      <w:r>
-        <w:t>, nova_descricao, data_hora</w:t>
-      </w:r>
-      <w:r>
-        <w:t xml:space="preserve">, </w:t>
-      </w:r>
-      <w:r>
-        <w:t>isValida)</w:t>
-      </w:r>
-    </w:p>
-    <w:p>
-      <w:pPr>
-        <w:jc w:val="left"/>
-        <w:rPr>
-          <w:rFonts w:ascii="Montserrat SemiBold" w:hAnsi="Montserrat SemiBold"/>
-        </w:rPr>
-      </w:pPr>
-      <w:r>
-        <w:rPr>
-          <w:rFonts w:ascii="Montserrat SemiBold" w:hAnsi="Montserrat SemiBold"/>
-        </w:rPr>
-        <w:t>PK(id)</w:t>
-      </w:r>
-    </w:p>
-    <w:p>
-      <w:pPr>
-        <w:jc w:val="left"/>
-        <w:rPr>
-          <w:rFonts w:ascii="Montserrat SemiBold" w:hAnsi="Montserrat SemiBold"/>
-        </w:rPr>
-      </w:pPr>
-      <w:r>
-        <w:rPr>
-          <w:rFonts w:ascii="Montserrat SemiBold" w:hAnsi="Montserrat SemiBold"/>
-        </w:rPr>
-        <w:t>U</w:t>
-      </w:r>
-      <w:r>
-        <w:rPr>
-          <w:rFonts w:ascii="Montserrat SemiBold" w:hAnsi="Montserrat SemiBold"/>
-        </w:rPr>
-        <w:t>K(usuario_id, palavra_id)</w:t>
-      </w:r>
-    </w:p>
-    <w:p>
-      <w:pPr>
-        <w:jc w:val="left"/>
-        <w:rPr>
-          <w:lang w:val="en-US"/>
-        </w:rPr>
-      </w:pPr>
-      <w:r>
-        <w:rPr>
-          <w:lang w:val="en-US"/>
-        </w:rPr>
-        <w:t>Dom(id) = serial</w:t>
-      </w:r>
-    </w:p>
-    <w:p>
-      <w:pPr>
-        <w:jc w:val="left"/>
-        <w:rPr>
-          <w:lang w:val="en-US"/>
-        </w:rPr>
-      </w:pPr>
-      <w:r>
-        <w:rPr>
-          <w:lang w:val="en-US"/>
-        </w:rPr>
-        <w:t>Dom(data_hora) = timestamp without timezone NOT NULL</w:t>
-      </w:r>
-    </w:p>
-    <w:p>
-      <w:pPr>
-        <w:jc w:val="left"/>
-        <w:rPr>
-          <w:lang w:val="en-US"/>
-        </w:rPr>
-      </w:pPr>
-      <w:r>
-        <w:rPr>
-          <w:lang w:val="en-US"/>
-        </w:rPr>
-        <w:t xml:space="preserve">Dom(isValida) = </w:t>
-      </w:r>
-      <w:r>
-        <w:rPr>
-          <w:lang w:val="en-US"/>
-        </w:rPr>
-        <w:t xml:space="preserve">Boolean </w:t>
-      </w:r>
-      <w:r>
-        <w:rPr>
-          <w:lang w:val="en-US"/>
-        </w:rPr>
-        <w:t>DEFAULT (</w:t>
-      </w:r>
-      <w:r>
-        <w:rPr>
-          <w:lang w:val="en-US"/>
-        </w:rPr>
-        <w:t>false</w:t>
-      </w:r>
-      <w:r>
-        <w:rPr>
-          <w:lang w:val="en-US"/>
-        </w:rPr>
-        <w:t>)</w:t>
-      </w:r>
-      <w:r>
-        <w:rPr>
-          <w:rFonts w:ascii="Montserrat SemiBold" w:hAnsi="Montserrat SemiBold"/>
-          <w:lang w:val="en-US"/>
-        </w:rPr>
-        <w:t xml:space="preserve"> </w:t>
-      </w:r>
-      <w:r>
-        <w:rPr>
-          <w:lang w:val="en-US"/>
-        </w:rPr>
-        <w:t>NOT NULL</w:t>
-      </w:r>
-    </w:p>
-    <w:p>
-      <w:pPr>
-        <w:jc w:val="left"/>
-        <w:rPr>
-          <w:lang w:val="en-US"/>
-        </w:rPr>
-      </w:pPr>
-      <w:r>
-        <w:rPr>
-          <w:lang w:val="en-US"/>
-        </w:rPr>
-        <w:t>Dom(usuario_id) = integer FK NOT NULL</w:t>
-      </w:r>
-    </w:p>
-    <w:p>
-      <w:pPr>
-        <w:jc w:val="left"/>
-      </w:pPr>
-      <w:r>
-        <w:t xml:space="preserve">Dom(palavra_id) = </w:t>
-      </w:r>
-      <w:r>
-        <w:t>integer FK</w:t>
-      </w:r>
-      <w:r>
-        <w:t xml:space="preserve"> NOT NULL</w:t>
-      </w:r>
-    </w:p>
-    <w:p>
-      <w:pPr>
-        <w:jc w:val="left"/>
-      </w:pPr>
-    </w:p>
-    <w:p>
-      <w:pPr>
-        <w:pStyle w:val="Ttulo1"/>
-        <w:jc w:val="left"/>
-      </w:pPr>
-      <w:r>
-        <w:lastRenderedPageBreak/>
-        <w:t>USUARIO_CADASTRA_PALAVRA(</w:t>
-      </w:r>
-      <w:r>
-        <w:rPr>
-          <w:u w:val="single"/>
-        </w:rPr>
-        <w:t>id</w:t>
-      </w:r>
-      <w:r>
-        <w:t xml:space="preserve">, </w:t>
-      </w:r>
-      <w:r>
-        <w:rPr>
-          <w:color w:val="ED7D31" w:themeColor="accent2"/>
-          <w:u w:val="double"/>
-        </w:rPr>
-        <w:t>usuario_id(usuario)</w:t>
-      </w:r>
-      <w:r>
-        <w:t>,</w:t>
-      </w:r>
-      <w:r>
-        <w:rPr>
-          <w:color w:val="ED7D31" w:themeColor="accent2"/>
-        </w:rPr>
-        <w:t xml:space="preserve"> </w:t>
-      </w:r>
-      <w:r>
-        <w:rPr>
-          <w:color w:val="ED7D31" w:themeColor="accent2"/>
-          <w:u w:val="double"/>
-        </w:rPr>
-        <w:t>palavra_id(id)</w:t>
-      </w:r>
-      <w:r>
-        <w:t xml:space="preserve">, </w:t>
-      </w:r>
-      <w:r>
-        <w:t>d</w:t>
-      </w:r>
-      <w:r>
-        <w:t>ata_hora, isValida)</w:t>
-      </w:r>
-    </w:p>
-    <w:p>
-      <w:pPr>
-        <w:jc w:val="left"/>
-        <w:rPr>
-          <w:rFonts w:ascii="Montserrat SemiBold" w:hAnsi="Montserrat SemiBold"/>
-        </w:rPr>
-      </w:pPr>
-      <w:r>
-        <w:rPr>
-          <w:rFonts w:ascii="Montserrat SemiBold" w:hAnsi="Montserrat SemiBold"/>
-        </w:rPr>
-        <w:t>PK(id)</w:t>
-      </w:r>
-    </w:p>
-    <w:p>
-      <w:pPr>
-        <w:jc w:val="left"/>
-        <w:rPr>
-          <w:rFonts w:ascii="Montserrat SemiBold" w:hAnsi="Montserrat SemiBold"/>
-        </w:rPr>
-      </w:pPr>
-      <w:r>
-        <w:rPr>
-          <w:rFonts w:ascii="Montserrat SemiBold" w:hAnsi="Montserrat SemiBold"/>
-        </w:rPr>
-        <w:t>U</w:t>
-      </w:r>
-      <w:r>
-        <w:rPr>
-          <w:rFonts w:ascii="Montserrat SemiBold" w:hAnsi="Montserrat SemiBold"/>
-        </w:rPr>
-        <w:t>K(usuario_id</w:t>
-      </w:r>
-      <w:r>
-        <w:rPr>
-          <w:rFonts w:ascii="Montserrat SemiBold" w:hAnsi="Montserrat SemiBold"/>
-        </w:rPr>
-        <w:t>, palavra_id</w:t>
-      </w:r>
-      <w:r>
-        <w:rPr>
-          <w:rFonts w:ascii="Montserrat SemiBold" w:hAnsi="Montserrat SemiBold"/>
-        </w:rPr>
-        <w:t>)</w:t>
-      </w:r>
-    </w:p>
-    <w:p>
-      <w:pPr>
-        <w:jc w:val="left"/>
-        <w:rPr>
-          <w:lang w:val="en-US"/>
-        </w:rPr>
-      </w:pPr>
-      <w:r>
-        <w:rPr>
-          <w:lang w:val="en-US"/>
-        </w:rPr>
-        <w:t>Dom(id) = serial</w:t>
-      </w:r>
-    </w:p>
-    <w:p>
-      <w:pPr>
-        <w:jc w:val="left"/>
-        <w:rPr>
-          <w:lang w:val="en-US"/>
-        </w:rPr>
-      </w:pPr>
-      <w:r>
-        <w:rPr>
-          <w:lang w:val="en-US"/>
-        </w:rPr>
-        <w:t>Dom(data_hora) = timestamp without timezone NOT NULL</w:t>
-      </w:r>
-    </w:p>
-    <w:p>
-      <w:pPr>
-        <w:jc w:val="left"/>
-        <w:rPr>
-          <w:lang w:val="en-US"/>
-        </w:rPr>
-      </w:pPr>
-      <w:r>
-        <w:rPr>
-          <w:lang w:val="en-US"/>
-        </w:rPr>
-        <w:t xml:space="preserve">Dom(isValida) = </w:t>
-      </w:r>
-      <w:r>
-        <w:rPr>
-          <w:lang w:val="en-US"/>
-        </w:rPr>
-        <w:t xml:space="preserve">Boolean </w:t>
-      </w:r>
-      <w:r>
-        <w:rPr>
-          <w:lang w:val="en-US"/>
-        </w:rPr>
-        <w:t>DEFAULT (</w:t>
-      </w:r>
-      <w:r>
-        <w:rPr>
-          <w:lang w:val="en-US"/>
-        </w:rPr>
-        <w:t>false</w:t>
-      </w:r>
-      <w:r>
-        <w:rPr>
-          <w:lang w:val="en-US"/>
-        </w:rPr>
-        <w:t>)</w:t>
-      </w:r>
-      <w:r>
-        <w:rPr>
-          <w:lang w:val="en-US"/>
-        </w:rPr>
-        <w:t xml:space="preserve"> NOT NULL</w:t>
-      </w:r>
-    </w:p>
-    <w:p>
-      <w:pPr>
-        <w:jc w:val="left"/>
-        <w:rPr>
-          <w:lang w:val="en-US"/>
-        </w:rPr>
-      </w:pPr>
-      <w:r>
-        <w:rPr>
-          <w:lang w:val="en-US"/>
-        </w:rPr>
-        <w:t>Dom(usuario_id) = integer FK NOT NULL</w:t>
-      </w:r>
-    </w:p>
-    <w:p>
-      <w:pPr>
-        <w:jc w:val="left"/>
-        <w:rPr>
-          <w:lang w:val="en-US"/>
-        </w:rPr>
-      </w:pPr>
-      <w:r>
-        <w:rPr>
-          <w:lang w:val="en-US"/>
-        </w:rPr>
-        <w:t>Dom(</w:t>
-      </w:r>
-      <w:r>
-        <w:rPr>
-          <w:lang w:val="en-US"/>
-        </w:rPr>
-        <w:t>palavra</w:t>
+        <w:t>USUARIO_</w:t>
+      </w:r>
+      <w:r>
+        <w:t>SOLICITA</w:t>
       </w:r>
       <w:bookmarkStart w:id="0" w:name="_GoBack"/>
       <w:bookmarkEnd w:id="0"/>
       <w:r>
-        <w:rPr>
-          <w:lang w:val="en-US"/>
-        </w:rPr>
-        <w:t>_id) = integer FK NOT NULL</w:t>
-      </w:r>
-    </w:p>
-    <w:p>
-      <w:pPr>
-        <w:jc w:val="left"/>
+        <w:t>_PALAVRA (</w:t>
+      </w:r>
+      <w:r>
         <w:rPr>
           <w:u w:val="single"/>
+        </w:rPr>
+        <w:t>id</w:t>
+      </w:r>
+      <w:r>
+        <w:t xml:space="preserve">, </w:t>
+      </w:r>
+      <w:r>
+        <w:rPr>
+          <w:color w:val="ED7D31" w:themeColor="accent2"/>
+          <w:u w:val="double"/>
+        </w:rPr>
+        <w:t>usuario_id(usuario)</w:t>
+      </w:r>
+      <w:r>
+        <w:t>,</w:t>
+      </w:r>
+      <w:r>
+        <w:rPr>
+          <w:color w:val="ED7D31" w:themeColor="accent2"/>
+        </w:rPr>
+        <w:t xml:space="preserve"> </w:t>
+      </w:r>
+      <w:r>
+        <w:rPr>
+          <w:color w:val="ED7D31" w:themeColor="accent2"/>
+          <w:u w:val="double"/>
+        </w:rPr>
+        <w:t>palavra</w:t>
+      </w:r>
+      <w:r>
+        <w:rPr>
+          <w:color w:val="ED7D31" w:themeColor="accent2"/>
+          <w:u w:val="double"/>
+        </w:rPr>
+        <w:t>_id</w:t>
+      </w:r>
+      <w:r>
+        <w:rPr>
+          <w:color w:val="ED7D31" w:themeColor="accent2"/>
+          <w:u w:val="double"/>
+        </w:rPr>
+        <w:t>(id)</w:t>
+      </w:r>
+      <w:r>
+        <w:t>)</w:t>
+      </w:r>
+    </w:p>
+    <w:p>
+      <w:pPr>
+        <w:jc w:val="left"/>
+        <w:rPr>
+          <w:rFonts w:ascii="Montserrat SemiBold" w:hAnsi="Montserrat SemiBold"/>
+        </w:rPr>
+      </w:pPr>
+      <w:r>
+        <w:rPr>
+          <w:rFonts w:ascii="Montserrat SemiBold" w:hAnsi="Montserrat SemiBold"/>
+        </w:rPr>
+        <w:t>PK(id)</w:t>
+      </w:r>
+    </w:p>
+    <w:p>
+      <w:pPr>
+        <w:jc w:val="left"/>
+        <w:rPr>
+          <w:rFonts w:ascii="Montserrat SemiBold" w:hAnsi="Montserrat SemiBold"/>
+        </w:rPr>
+      </w:pPr>
+      <w:r>
+        <w:rPr>
+          <w:rFonts w:ascii="Montserrat SemiBold" w:hAnsi="Montserrat SemiBold"/>
+        </w:rPr>
+        <w:t>UK(usuario_id, palavra_id)</w:t>
+      </w:r>
+    </w:p>
+    <w:p>
+      <w:pPr>
+        <w:jc w:val="left"/>
+        <w:rPr>
+          <w:lang w:val="en-US"/>
+        </w:rPr>
+      </w:pPr>
+      <w:r>
+        <w:rPr>
+          <w:lang w:val="en-US"/>
+        </w:rPr>
+        <w:t>Dom(id) = serial</w:t>
+      </w:r>
+    </w:p>
+    <w:p>
+      <w:pPr>
+        <w:jc w:val="left"/>
+        <w:rPr>
+          <w:lang w:val="en-US"/>
+        </w:rPr>
+      </w:pPr>
+      <w:r>
+        <w:rPr>
+          <w:lang w:val="en-US"/>
+        </w:rPr>
+        <w:t>Dom(data_hora) = timestamp without timezone NOT NULL</w:t>
+      </w:r>
+    </w:p>
+    <w:p>
+      <w:pPr>
+        <w:jc w:val="left"/>
+        <w:rPr>
+          <w:lang w:val="en-US"/>
+        </w:rPr>
+      </w:pPr>
+      <w:r>
+        <w:rPr>
+          <w:lang w:val="en-US"/>
+        </w:rPr>
+        <w:t>Dom(usuario_id) = integer FK NOT NULL</w:t>
+      </w:r>
+    </w:p>
+    <w:p>
+      <w:pPr>
+        <w:jc w:val="left"/>
+      </w:pPr>
+      <w:r>
+        <w:t>Dom(palavra_id) = integer FK NOT NULL</w:t>
+      </w:r>
+    </w:p>
+    <w:p>
+      <w:pPr>
+        <w:jc w:val="left"/>
+        <w:rPr>
+          <w:u w:val="single"/>
           <w:lang w:val="en-US"/>
         </w:rPr>
       </w:pPr>
@@ -1765,6 +1496,7 @@
           <w:rFonts w:ascii="Montserrat SemiBold" w:hAnsi="Montserrat SemiBold"/>
           <w:lang w:val="en-US"/>
         </w:rPr>
+        <w:lastRenderedPageBreak/>
         <w:t>UK(nome)</w:t>
       </w:r>
     </w:p>

</xml_diff>

<commit_message>
Atualização no mapeamento para atender nova visão
</commit_message>
<xml_diff>
--- a/docs/mer/mapeamento-economundi.docx
+++ b/docs/mer/mapeamento-economundi.docx
@@ -792,19 +792,161 @@
         <w:jc w:val="left"/>
       </w:pPr>
       <w:r>
+        <w:t>Dom(coment</w:t>
+      </w:r>
+      <w:r>
+        <w:t>a</w:t>
+      </w:r>
+      <w:r>
+        <w:t>rio_pai_id) = integer FK</w:t>
+      </w:r>
+    </w:p>
+    <w:p>
+      <w:pPr>
+        <w:jc w:val="left"/>
+      </w:pPr>
+    </w:p>
+    <w:p>
+      <w:pPr>
+        <w:pStyle w:val="Ttulo1"/>
+        <w:jc w:val="left"/>
+      </w:pPr>
+      <w:r>
         <w:lastRenderedPageBreak/>
-        <w:t>Dom(coment</w:t>
-      </w:r>
-      <w:r>
-        <w:t>a</w:t>
-      </w:r>
-      <w:r>
-        <w:t>rio_pai_id) = integer FK</w:t>
-      </w:r>
-    </w:p>
-    <w:p>
-      <w:pPr>
-        <w:jc w:val="left"/>
+        <w:t>USUARIO_CURTE_NOTICIA (</w:t>
+      </w:r>
+      <w:r>
+        <w:rPr>
+          <w:u w:val="single"/>
+        </w:rPr>
+        <w:t>id</w:t>
+      </w:r>
+      <w:r>
+        <w:t xml:space="preserve">, </w:t>
+      </w:r>
+      <w:r>
+        <w:rPr>
+          <w:color w:val="ED7D31" w:themeColor="accent2"/>
+          <w:u w:val="double"/>
+        </w:rPr>
+        <w:t>usuario_id(usuario)</w:t>
+      </w:r>
+      <w:r>
+        <w:t xml:space="preserve">, </w:t>
+      </w:r>
+      <w:r>
+        <w:rPr>
+          <w:color w:val="ED7D31" w:themeColor="accent2"/>
+          <w:u w:val="double"/>
+        </w:rPr>
+        <w:t>noticia_id(noticia)</w:t>
+      </w:r>
+      <w:r>
+        <w:t>, tipo_curtida)</w:t>
+      </w:r>
+    </w:p>
+    <w:p>
+      <w:pPr>
+        <w:jc w:val="left"/>
+        <w:rPr>
+          <w:rFonts w:ascii="Montserrat SemiBold" w:hAnsi="Montserrat SemiBold"/>
+          <w:lang w:val="en-US"/>
+        </w:rPr>
+      </w:pPr>
+      <w:r>
+        <w:rPr>
+          <w:rFonts w:ascii="Montserrat SemiBold" w:hAnsi="Montserrat SemiBold"/>
+          <w:lang w:val="en-US"/>
+        </w:rPr>
+        <w:t>PK(id)</w:t>
+      </w:r>
+    </w:p>
+    <w:p>
+      <w:pPr>
+        <w:jc w:val="left"/>
+        <w:rPr>
+          <w:rFonts w:ascii="Montserrat SemiBold" w:hAnsi="Montserrat SemiBold"/>
+          <w:lang w:val="en-US"/>
+        </w:rPr>
+      </w:pPr>
+      <w:r>
+        <w:rPr>
+          <w:rFonts w:ascii="Montserrat SemiBold" w:hAnsi="Montserrat SemiBold"/>
+          <w:lang w:val="en-US"/>
+        </w:rPr>
+        <w:t>UK</w:t>
+      </w:r>
+      <w:r>
+        <w:rPr>
+          <w:rFonts w:ascii="Montserrat SemiBold" w:hAnsi="Montserrat SemiBold"/>
+          <w:lang w:val="en-US"/>
+        </w:rPr>
+        <w:t>(usuario_id, noticia_id)</w:t>
+      </w:r>
+    </w:p>
+    <w:p>
+      <w:pPr>
+        <w:jc w:val="left"/>
+        <w:rPr>
+          <w:rFonts w:ascii="Montserrat SemiBold" w:hAnsi="Montserrat SemiBold"/>
+          <w:lang w:val="en-US"/>
+        </w:rPr>
+      </w:pPr>
+      <w:r>
+        <w:rPr>
+          <w:lang w:val="en-US"/>
+        </w:rPr>
+        <w:t>Dom(id) = serial</w:t>
+      </w:r>
+    </w:p>
+    <w:p>
+      <w:pPr>
+        <w:jc w:val="left"/>
+        <w:rPr>
+          <w:lang w:val="en-US"/>
+        </w:rPr>
+      </w:pPr>
+      <w:r>
+        <w:rPr>
+          <w:lang w:val="en-US"/>
+        </w:rPr>
+        <w:t>Dom(tipo_curtida) = character varying (2) CK in (‘C’, ‘NC’) NOT NULL</w:t>
+      </w:r>
+    </w:p>
+    <w:p>
+      <w:pPr>
+        <w:jc w:val="left"/>
+        <w:rPr>
+          <w:lang w:val="en-US"/>
+        </w:rPr>
+      </w:pPr>
+      <w:r>
+        <w:rPr>
+          <w:lang w:val="en-US"/>
+        </w:rPr>
+        <w:t>Dom(usuario_id) = integer FK NOT NULL</w:t>
+      </w:r>
+    </w:p>
+    <w:p>
+      <w:pPr>
+        <w:jc w:val="left"/>
+        <w:rPr>
+          <w:lang w:val="en-US"/>
+        </w:rPr>
+      </w:pPr>
+      <w:r>
+        <w:rPr>
+          <w:lang w:val="en-US"/>
+        </w:rPr>
+        <w:t>Dom(noticia_id) = integer FK NOT NULL</w:t>
+      </w:r>
+    </w:p>
+    <w:p>
+      <w:pPr>
+        <w:jc w:val="left"/>
+        <w:rPr>
+          <w:lang w:val="en-US"/>
+        </w:rPr>
       </w:pPr>
     </w:p>
     <w:p>
@@ -813,7 +955,7 @@
         <w:jc w:val="left"/>
       </w:pPr>
       <w:r>
-        <w:t>USUARIO_CURTE_NOTICIA (</w:t>
+        <w:t>PALAVRA (</w:t>
       </w:r>
       <w:r>
         <w:rPr>
@@ -826,371 +968,410 @@
       </w:r>
       <w:r>
         <w:rPr>
-          <w:color w:val="ED7D31" w:themeColor="accent2"/>
           <w:u w:val="double"/>
         </w:rPr>
+        <w:t>nome</w:t>
+      </w:r>
+      <w:r>
+        <w:t>, descricao, quant_pesquisas)</w:t>
+      </w:r>
+    </w:p>
+    <w:p>
+      <w:pPr>
+        <w:jc w:val="left"/>
+        <w:rPr>
+          <w:rFonts w:ascii="Montserrat SemiBold" w:hAnsi="Montserrat SemiBold"/>
+          <w:lang w:val="en-US"/>
+        </w:rPr>
+      </w:pPr>
+      <w:r>
+        <w:rPr>
+          <w:rFonts w:ascii="Montserrat SemiBold" w:hAnsi="Montserrat SemiBold"/>
+          <w:lang w:val="en-US"/>
+        </w:rPr>
+        <w:t>PK(id)</w:t>
+      </w:r>
+    </w:p>
+    <w:p>
+      <w:pPr>
+        <w:jc w:val="left"/>
+        <w:rPr>
+          <w:rFonts w:ascii="Montserrat SemiBold" w:hAnsi="Montserrat SemiBold"/>
+          <w:lang w:val="en-US"/>
+        </w:rPr>
+      </w:pPr>
+      <w:r>
+        <w:rPr>
+          <w:rFonts w:ascii="Montserrat SemiBold" w:hAnsi="Montserrat SemiBold"/>
+          <w:lang w:val="en-US"/>
+        </w:rPr>
+        <w:t>UK(nome)</w:t>
+      </w:r>
+    </w:p>
+    <w:p>
+      <w:pPr>
+        <w:jc w:val="left"/>
+        <w:rPr>
+          <w:lang w:val="en-US"/>
+        </w:rPr>
+      </w:pPr>
+      <w:r>
+        <w:rPr>
+          <w:lang w:val="en-US"/>
+        </w:rPr>
+        <w:t>Dom(id) = serial</w:t>
+      </w:r>
+    </w:p>
+    <w:p>
+      <w:pPr>
+        <w:jc w:val="left"/>
+        <w:rPr>
+          <w:lang w:val="en-US"/>
+        </w:rPr>
+      </w:pPr>
+      <w:r>
+        <w:rPr>
+          <w:lang w:val="en-US"/>
+        </w:rPr>
+        <w:t>Dom(nome) = character varying (50) NOT NULL</w:t>
+      </w:r>
+    </w:p>
+    <w:p>
+      <w:pPr>
+        <w:jc w:val="left"/>
+        <w:rPr>
+          <w:lang w:val="en-US"/>
+        </w:rPr>
+      </w:pPr>
+      <w:r>
+        <w:rPr>
+          <w:lang w:val="en-US"/>
+        </w:rPr>
+        <w:t>Dom(descri</w:t>
+      </w:r>
+      <w:r>
+        <w:rPr>
+          <w:lang w:val="en-US"/>
+        </w:rPr>
+        <w:t>ca</w:t>
+      </w:r>
+      <w:r>
+        <w:rPr>
+          <w:lang w:val="en-US"/>
+        </w:rPr>
+        <w:t xml:space="preserve">o) = </w:t>
+      </w:r>
+      <w:r>
+        <w:rPr>
+          <w:lang w:val="en-US"/>
+        </w:rPr>
+        <w:t>text</w:t>
+      </w:r>
+      <w:r>
+        <w:rPr>
+          <w:lang w:val="en-US"/>
+        </w:rPr>
+        <w:t xml:space="preserve"> NOT NULL</w:t>
+      </w:r>
+    </w:p>
+    <w:p>
+      <w:pPr>
+        <w:jc w:val="left"/>
+      </w:pPr>
+      <w:r>
+        <w:t>Dom(quantPesquisas) = integer NOT N</w:t>
+      </w:r>
+      <w:r>
+        <w:t xml:space="preserve">ULL </w:t>
+      </w:r>
+      <w:r>
+        <w:t>DEFAULT</w:t>
+      </w:r>
+      <w:r>
+        <w:t xml:space="preserve"> (0)</w:t>
+      </w:r>
+    </w:p>
+    <w:p>
+      <w:pPr>
+        <w:jc w:val="left"/>
+      </w:pPr>
+    </w:p>
+    <w:p>
+      <w:pPr>
+        <w:pStyle w:val="Ttulo1"/>
+        <w:jc w:val="left"/>
+      </w:pPr>
+      <w:r>
+        <w:t>SOLICITACAO (</w:t>
+      </w:r>
+      <w:r>
+        <w:rPr>
+          <w:u w:val="single"/>
+        </w:rPr>
+        <w:t>id</w:t>
+      </w:r>
+      <w:r>
+        <w:t xml:space="preserve">, nome, descricao, status, </w:t>
+      </w:r>
+      <w:r>
+        <w:rPr>
+          <w:color w:val="ED7D31" w:themeColor="accent2"/>
+        </w:rPr>
         <w:t>usuario_id(usuario)</w:t>
       </w:r>
       <w:r>
-        <w:t xml:space="preserve">, </w:t>
-      </w:r>
-      <w:r>
-        <w:rPr>
-          <w:color w:val="ED7D31" w:themeColor="accent2"/>
-          <w:u w:val="double"/>
-        </w:rPr>
-        <w:t>noticia_id(noticia)</w:t>
-      </w:r>
-      <w:r>
-        <w:t>, tipo_curtida)</w:t>
-      </w:r>
-    </w:p>
-    <w:p>
-      <w:pPr>
-        <w:jc w:val="left"/>
-        <w:rPr>
-          <w:rFonts w:ascii="Montserrat SemiBold" w:hAnsi="Montserrat SemiBold"/>
-          <w:lang w:val="en-US"/>
-        </w:rPr>
-      </w:pPr>
-      <w:r>
-        <w:rPr>
-          <w:rFonts w:ascii="Montserrat SemiBold" w:hAnsi="Montserrat SemiBold"/>
-          <w:lang w:val="en-US"/>
-        </w:rPr>
-        <w:t>PK(id)</w:t>
-      </w:r>
-    </w:p>
-    <w:p>
-      <w:pPr>
-        <w:jc w:val="left"/>
-        <w:rPr>
-          <w:rFonts w:ascii="Montserrat SemiBold" w:hAnsi="Montserrat SemiBold"/>
-          <w:lang w:val="en-US"/>
-        </w:rPr>
-      </w:pPr>
-      <w:r>
-        <w:rPr>
-          <w:rFonts w:ascii="Montserrat SemiBold" w:hAnsi="Montserrat SemiBold"/>
-          <w:lang w:val="en-US"/>
-        </w:rPr>
-        <w:t>UK</w:t>
-      </w:r>
-      <w:r>
-        <w:rPr>
-          <w:rFonts w:ascii="Montserrat SemiBold" w:hAnsi="Montserrat SemiBold"/>
-          <w:lang w:val="en-US"/>
-        </w:rPr>
-        <w:t>(usuario_id, noticia_id)</w:t>
-      </w:r>
-    </w:p>
-    <w:p>
-      <w:pPr>
-        <w:jc w:val="left"/>
-        <w:rPr>
-          <w:rFonts w:ascii="Montserrat SemiBold" w:hAnsi="Montserrat SemiBold"/>
-          <w:lang w:val="en-US"/>
-        </w:rPr>
-      </w:pPr>
-      <w:r>
-        <w:rPr>
-          <w:lang w:val="en-US"/>
-        </w:rPr>
-        <w:t>Dom(id) = serial</w:t>
-      </w:r>
-    </w:p>
-    <w:p>
-      <w:pPr>
-        <w:jc w:val="left"/>
-        <w:rPr>
-          <w:lang w:val="en-US"/>
-        </w:rPr>
-      </w:pPr>
-      <w:r>
-        <w:rPr>
-          <w:lang w:val="en-US"/>
-        </w:rPr>
-        <w:t>Dom(tipo_curtida) = character varying (2) CK in (‘C’, ‘NC’) NOT NULL</w:t>
-      </w:r>
-    </w:p>
-    <w:p>
-      <w:pPr>
-        <w:jc w:val="left"/>
-        <w:rPr>
-          <w:lang w:val="en-US"/>
-        </w:rPr>
-      </w:pPr>
-      <w:r>
-        <w:rPr>
-          <w:lang w:val="en-US"/>
-        </w:rPr>
-        <w:t>Dom(usuario_id) = integer FK NOT NULL</w:t>
-      </w:r>
-    </w:p>
-    <w:p>
-      <w:pPr>
-        <w:jc w:val="left"/>
-        <w:rPr>
-          <w:lang w:val="en-US"/>
-        </w:rPr>
-      </w:pPr>
-      <w:r>
-        <w:rPr>
-          <w:lang w:val="en-US"/>
-        </w:rPr>
-        <w:t>Dom(noticia_id) = integer FK NOT NULL</w:t>
-      </w:r>
-    </w:p>
-    <w:p>
-      <w:pPr>
-        <w:jc w:val="left"/>
-        <w:rPr>
-          <w:lang w:val="en-US"/>
-        </w:rPr>
-      </w:pPr>
-    </w:p>
-    <w:p>
-      <w:pPr>
-        <w:pStyle w:val="Ttulo1"/>
-        <w:jc w:val="left"/>
-      </w:pPr>
-      <w:r>
-        <w:t>PALAVRA (</w:t>
-      </w:r>
-      <w:r>
-        <w:rPr>
-          <w:u w:val="single"/>
-        </w:rPr>
-        <w:t>id</w:t>
-      </w:r>
-      <w:r>
-        <w:t xml:space="preserve">, </w:t>
-      </w:r>
-      <w:r>
-        <w:rPr>
-          <w:u w:val="double"/>
-        </w:rPr>
-        <w:t>nome</w:t>
-      </w:r>
-      <w:r>
-        <w:t>, descricao, quant_pesquisas</w:t>
-      </w:r>
-      <w:r>
-        <w:t xml:space="preserve">, </w:t>
-      </w:r>
-      <w:r>
-        <w:rPr>
-          <w:color w:val="ED7D31" w:themeColor="accent2"/>
-        </w:rPr>
-        <w:t>usu</w:t>
-      </w:r>
-      <w:r>
-        <w:rPr>
-          <w:color w:val="ED7D31" w:themeColor="accent2"/>
-        </w:rPr>
-        <w:t>a</w:t>
-      </w:r>
-      <w:r>
-        <w:rPr>
-          <w:color w:val="ED7D31" w:themeColor="accent2"/>
-        </w:rPr>
-        <w:t>rio_id(usuario)</w:t>
-      </w:r>
-      <w:r>
         <w:t>)</w:t>
       </w:r>
     </w:p>
     <w:p>
-      <w:pPr>
-        <w:jc w:val="left"/>
-        <w:rPr>
-          <w:rFonts w:ascii="Montserrat SemiBold" w:hAnsi="Montserrat SemiBold"/>
-          <w:lang w:val="en-US"/>
-        </w:rPr>
-      </w:pPr>
-      <w:r>
-        <w:rPr>
-          <w:rFonts w:ascii="Montserrat SemiBold" w:hAnsi="Montserrat SemiBold"/>
-          <w:lang w:val="en-US"/>
-        </w:rPr>
-        <w:t>PK(id)</w:t>
-      </w:r>
-    </w:p>
-    <w:p>
-      <w:pPr>
-        <w:jc w:val="left"/>
-        <w:rPr>
-          <w:rFonts w:ascii="Montserrat SemiBold" w:hAnsi="Montserrat SemiBold"/>
-          <w:lang w:val="en-US"/>
-        </w:rPr>
-      </w:pPr>
-      <w:r>
-        <w:rPr>
-          <w:rFonts w:ascii="Montserrat SemiBold" w:hAnsi="Montserrat SemiBold"/>
-          <w:lang w:val="en-US"/>
-        </w:rPr>
-        <w:t>UK(nome)</w:t>
-      </w:r>
-    </w:p>
-    <w:p>
-      <w:pPr>
-        <w:jc w:val="left"/>
-        <w:rPr>
-          <w:lang w:val="en-US"/>
-        </w:rPr>
-      </w:pPr>
-      <w:r>
-        <w:rPr>
-          <w:lang w:val="en-US"/>
-        </w:rPr>
-        <w:t>Dom(id) = serial</w:t>
-      </w:r>
-    </w:p>
-    <w:p>
-      <w:pPr>
-        <w:jc w:val="left"/>
-        <w:rPr>
-          <w:lang w:val="en-US"/>
-        </w:rPr>
-      </w:pPr>
-      <w:r>
-        <w:rPr>
-          <w:lang w:val="en-US"/>
-        </w:rPr>
-        <w:t>Dom(nome) = character varying (50) NOT NULL</w:t>
-      </w:r>
-    </w:p>
-    <w:p>
-      <w:pPr>
-        <w:jc w:val="left"/>
-        <w:rPr>
-          <w:lang w:val="en-US"/>
-        </w:rPr>
-      </w:pPr>
-      <w:r>
-        <w:rPr>
-          <w:lang w:val="en-US"/>
-        </w:rPr>
-        <w:t>Dom(descri</w:t>
-      </w:r>
-      <w:r>
-        <w:rPr>
-          <w:lang w:val="en-US"/>
-        </w:rPr>
-        <w:t>ca</w:t>
-      </w:r>
-      <w:r>
-        <w:rPr>
-          <w:lang w:val="en-US"/>
-        </w:rPr>
-        <w:t xml:space="preserve">o) = </w:t>
-      </w:r>
-      <w:r>
-        <w:rPr>
-          <w:lang w:val="en-US"/>
-        </w:rPr>
-        <w:t>text</w:t>
-      </w:r>
-      <w:r>
-        <w:rPr>
-          <w:lang w:val="en-US"/>
-        </w:rPr>
-        <w:t xml:space="preserve"> NOT NULL</w:t>
-      </w:r>
-    </w:p>
-    <w:p>
-      <w:pPr>
-        <w:jc w:val="left"/>
-        <w:rPr>
-          <w:lang w:val="en-US"/>
-        </w:rPr>
-      </w:pPr>
-      <w:r>
-        <w:rPr>
-          <w:lang w:val="en-US"/>
-        </w:rPr>
-        <w:t>Dom(usuario_id) = integer FK NOT NULL</w:t>
-      </w:r>
-    </w:p>
-    <w:p>
-      <w:pPr>
-        <w:jc w:val="left"/>
-        <w:rPr>
-          <w:lang w:val="en-US"/>
-        </w:rPr>
-      </w:pPr>
-    </w:p>
-    <w:p>
-      <w:pPr>
-        <w:pStyle w:val="Ttulo1"/>
-        <w:jc w:val="left"/>
-      </w:pPr>
-      <w:r>
-        <w:t>USUARIO_PESQUISA_PALAVRA (</w:t>
-      </w:r>
-      <w:r>
-        <w:rPr>
-          <w:u w:val="single"/>
-        </w:rPr>
-        <w:t>id</w:t>
-      </w:r>
-      <w:r>
-        <w:t xml:space="preserve">, </w:t>
-      </w:r>
-      <w:r>
-        <w:rPr>
-          <w:color w:val="ED7D31" w:themeColor="accent2"/>
-          <w:u w:val="double"/>
-        </w:rPr>
-        <w:t>usuario_id(usuario)</w:t>
-      </w:r>
-      <w:r>
-        <w:t>,</w:t>
-      </w:r>
-      <w:r>
-        <w:rPr>
-          <w:color w:val="ED7D31" w:themeColor="accent2"/>
-        </w:rPr>
-        <w:t xml:space="preserve"> </w:t>
-      </w:r>
-      <w:r>
-        <w:rPr>
-          <w:color w:val="ED7D31" w:themeColor="accent2"/>
-          <w:u w:val="double"/>
-        </w:rPr>
-        <w:t>palavra</w:t>
-      </w:r>
-      <w:r>
-        <w:rPr>
-          <w:color w:val="ED7D31" w:themeColor="accent2"/>
-          <w:u w:val="double"/>
-        </w:rPr>
-        <w:t>_id</w:t>
-      </w:r>
-      <w:r>
-        <w:rPr>
-          <w:color w:val="ED7D31" w:themeColor="accent2"/>
-          <w:u w:val="double"/>
-        </w:rPr>
-        <w:t>(id)</w:t>
-      </w:r>
-      <w:r>
-        <w:t>, data_hora)</w:t>
-      </w:r>
-    </w:p>
-    <w:p>
-      <w:pPr>
-        <w:jc w:val="left"/>
+      <w:r>
         <w:rPr>
           <w:b/>
           <w:bCs/>
         </w:rPr>
-      </w:pPr>
-      <w:r>
+        <w:t>PK(id)</w:t>
+      </w:r>
+    </w:p>
+    <w:p>
+      <w:r>
+        <w:t>Dom(id) = serial</w:t>
+      </w:r>
+    </w:p>
+    <w:p>
+      <w:pPr>
+        <w:jc w:val="left"/>
+        <w:rPr>
+          <w:lang w:val="en-US"/>
+        </w:rPr>
+      </w:pPr>
+      <w:r>
+        <w:rPr>
+          <w:lang w:val="en-US"/>
+        </w:rPr>
+        <w:t xml:space="preserve">Dom(nome) = </w:t>
+      </w:r>
+      <w:r>
+        <w:rPr>
+          <w:lang w:val="en-US"/>
+        </w:rPr>
+        <w:t>character varying (50) NOT NULL</w:t>
+      </w:r>
+    </w:p>
+    <w:p>
+      <w:pPr>
+        <w:jc w:val="left"/>
+        <w:rPr>
+          <w:lang w:val="en-US"/>
+        </w:rPr>
+      </w:pPr>
+      <w:r>
+        <w:rPr>
+          <w:lang w:val="en-US"/>
+        </w:rPr>
+        <w:t xml:space="preserve">Dom(descricao) = </w:t>
+      </w:r>
+      <w:r>
+        <w:rPr>
+          <w:lang w:val="en-US"/>
+        </w:rPr>
+        <w:t>text NOT NULL</w:t>
+      </w:r>
+    </w:p>
+    <w:p>
+      <w:pPr>
+        <w:jc w:val="left"/>
+        <w:rPr>
+          <w:lang w:val="en-US"/>
+        </w:rPr>
+      </w:pPr>
+      <w:r>
+        <w:rPr>
+          <w:lang w:val="en-US"/>
+        </w:rPr>
+        <w:t xml:space="preserve">Dom(status) = </w:t>
+      </w:r>
+      <w:r>
+        <w:rPr>
+          <w:lang w:val="en-US"/>
+        </w:rPr>
+        <w:t>character varying (50) CK in (‘</w:t>
+      </w:r>
+      <w:r>
+        <w:rPr>
+          <w:lang w:val="en-US"/>
+        </w:rPr>
+        <w:t>APROVADO</w:t>
+      </w:r>
+      <w:r>
+        <w:rPr>
+          <w:lang w:val="en-US"/>
+        </w:rPr>
+        <w:t>’, ‘</w:t>
+      </w:r>
+      <w:r>
+        <w:rPr>
+          <w:lang w:val="en-US"/>
+        </w:rPr>
+        <w:t>REPROVADO</w:t>
+      </w:r>
+      <w:r>
+        <w:rPr>
+          <w:lang w:val="en-US"/>
+        </w:rPr>
+        <w:t>’</w:t>
+      </w:r>
+      <w:r>
+        <w:rPr>
+          <w:lang w:val="en-US"/>
+        </w:rPr>
+        <w:t>, ‘AGUARDANDO’</w:t>
+      </w:r>
+      <w:r>
+        <w:rPr>
+          <w:lang w:val="en-US"/>
+        </w:rPr>
+        <w:t>)</w:t>
+      </w:r>
+      <w:r>
+        <w:rPr>
+          <w:lang w:val="en-US"/>
+        </w:rPr>
+        <w:t xml:space="preserve"> </w:t>
+      </w:r>
+      <w:r>
+        <w:rPr>
+          <w:lang w:val="en-US"/>
+        </w:rPr>
+        <w:t>DEFAULT</w:t>
+      </w:r>
+      <w:r>
+        <w:rPr>
+          <w:lang w:val="en-US"/>
+        </w:rPr>
+        <w:t xml:space="preserve"> (‘AGUARDANDO’) </w:t>
+      </w:r>
+      <w:r>
+        <w:rPr>
+          <w:lang w:val="en-US"/>
+        </w:rPr>
+        <w:t>NOT NULL</w:t>
+      </w:r>
+    </w:p>
+    <w:p>
+      <w:pPr>
+        <w:jc w:val="left"/>
+        <w:rPr>
+          <w:lang w:val="en-US"/>
+        </w:rPr>
+      </w:pPr>
+      <w:r>
+        <w:rPr>
+          <w:lang w:val="en-US"/>
+        </w:rPr>
+        <w:t>Dom(usuario_id) = integer FK NO</w:t>
+      </w:r>
+      <w:r>
+        <w:rPr>
+          <w:lang w:val="en-US"/>
+        </w:rPr>
+        <w:t>T NULL</w:t>
+      </w:r>
+    </w:p>
+    <w:p>
+      <w:pPr>
+        <w:jc w:val="left"/>
+        <w:rPr>
+          <w:lang w:val="en-US"/>
+        </w:rPr>
+      </w:pPr>
+      <w:bookmarkStart w:id="0" w:name="_GoBack"/>
+      <w:bookmarkEnd w:id="0"/>
+    </w:p>
+    <w:p>
+      <w:pPr>
+        <w:pStyle w:val="Ttulo1"/>
+        <w:jc w:val="left"/>
+      </w:pPr>
+      <w:r>
+        <w:t>USUARIO_PESQUISA_PALAVRA (</w:t>
+      </w:r>
+      <w:r>
+        <w:rPr>
+          <w:u w:val="single"/>
+        </w:rPr>
+        <w:t>id</w:t>
+      </w:r>
+      <w:r>
+        <w:t xml:space="preserve">, </w:t>
+      </w:r>
+      <w:r>
+        <w:rPr>
+          <w:color w:val="ED7D31" w:themeColor="accent2"/>
+          <w:u w:val="double"/>
+        </w:rPr>
+        <w:t>usuario_id(usuario)</w:t>
+      </w:r>
+      <w:r>
+        <w:t>,</w:t>
+      </w:r>
+      <w:r>
+        <w:rPr>
+          <w:color w:val="ED7D31" w:themeColor="accent2"/>
+        </w:rPr>
+        <w:t xml:space="preserve"> </w:t>
+      </w:r>
+      <w:r>
+        <w:rPr>
+          <w:color w:val="ED7D31" w:themeColor="accent2"/>
+          <w:u w:val="double"/>
+        </w:rPr>
+        <w:t>palavra</w:t>
+      </w:r>
+      <w:r>
+        <w:rPr>
+          <w:color w:val="ED7D31" w:themeColor="accent2"/>
+          <w:u w:val="double"/>
+        </w:rPr>
+        <w:t>_id</w:t>
+      </w:r>
+      <w:r>
+        <w:rPr>
+          <w:color w:val="ED7D31" w:themeColor="accent2"/>
+          <w:u w:val="double"/>
+        </w:rPr>
+        <w:t>(</w:t>
+      </w:r>
+      <w:r>
+        <w:rPr>
+          <w:color w:val="ED7D31" w:themeColor="accent2"/>
+          <w:u w:val="double"/>
+        </w:rPr>
+        <w:t>palavra</w:t>
+      </w:r>
+      <w:r>
+        <w:rPr>
+          <w:color w:val="ED7D31" w:themeColor="accent2"/>
+          <w:u w:val="double"/>
+        </w:rPr>
+        <w:t>)</w:t>
+      </w:r>
+      <w:r>
+        <w:t>, data_hora)</w:t>
+      </w:r>
+    </w:p>
+    <w:p>
+      <w:pPr>
+        <w:jc w:val="left"/>
         <w:rPr>
           <w:b/>
           <w:bCs/>
         </w:rPr>
+      </w:pPr>
+      <w:r>
+        <w:rPr>
+          <w:b/>
+          <w:bCs/>
+        </w:rPr>
         <w:t>PK(id)</w:t>
       </w:r>
     </w:p>
@@ -1298,8 +1479,6 @@
       <w:r>
         <w:t>SOLICITA</w:t>
       </w:r>
-      <w:bookmarkStart w:id="0" w:name="_GoBack"/>
-      <w:bookmarkEnd w:id="0"/>
       <w:r>
         <w:t>_PALAVRA (</w:t>
       </w:r>
@@ -1347,11 +1526,25 @@
           <w:color w:val="ED7D31" w:themeColor="accent2"/>
           <w:u w:val="double"/>
         </w:rPr>
-        <w:t>(id)</w:t>
-      </w:r>
-      <w:r>
+        <w:t>(</w:t>
+      </w:r>
+      <w:r>
+        <w:rPr>
+          <w:color w:val="ED7D31" w:themeColor="accent2"/>
+          <w:u w:val="double"/>
+        </w:rPr>
+        <w:t>palavra</w:t>
+      </w:r>
+      <w:r>
+        <w:rPr>
+          <w:color w:val="ED7D31" w:themeColor="accent2"/>
+          <w:u w:val="double"/>
+        </w:rPr>
         <w:t>)</w:t>
       </w:r>
+      <w:r>
+        <w:t>)</w:t>
+      </w:r>
     </w:p>
     <w:p>
       <w:pPr>
@@ -1420,6 +1613,7 @@
         <w:rPr>
           <w:lang w:val="en-US"/>
         </w:rPr>
+        <w:lastRenderedPageBreak/>
         <w:t>Dom(usuario_id) = integer FK NOT NULL</w:t>
       </w:r>
     </w:p>
@@ -1436,7 +1630,6 @@
         <w:jc w:val="left"/>
         <w:rPr>
           <w:u w:val="single"/>
-          <w:lang w:val="en-US"/>
         </w:rPr>
       </w:pPr>
     </w:p>
@@ -1496,7 +1689,6 @@
           <w:rFonts w:ascii="Montserrat SemiBold" w:hAnsi="Montserrat SemiBold"/>
           <w:lang w:val="en-US"/>
         </w:rPr>
-        <w:lastRenderedPageBreak/>
         <w:t>UK(nome)</w:t>
       </w:r>
     </w:p>

</xml_diff>